<commit_message>
update smart contract implementation
</commit_message>
<xml_diff>
--- a/etc/doc/JavaExample.docx
+++ b/etc/doc/JavaExample.docx
@@ -1779,6 +1779,7 @@
                                 <w:color w:val="000000"/>
                                 <w:sz w:val="20"/>
                                 <w:szCs w:val="20"/>
+                                <w:lang w:val="en-GB"/>
                               </w:rPr>
                             </w:pPr>
                             <w:r>
@@ -1787,6 +1788,7 @@
                                 <w:color w:val="000000"/>
                                 <w:sz w:val="20"/>
                                 <w:szCs w:val="20"/>
+                                <w:lang w:val="en-GB"/>
                               </w:rPr>
                               <w:t xml:space="preserve">} </w:t>
                             </w:r>
@@ -1798,6 +1800,7 @@
                                 <w:color w:val="7F0055"/>
                                 <w:sz w:val="20"/>
                                 <w:szCs w:val="20"/>
+                                <w:lang w:val="en-GB"/>
                               </w:rPr>
                               <w:t>catch</w:t>
                             </w:r>
@@ -1807,6 +1810,7 @@
                                 <w:color w:val="000000"/>
                                 <w:sz w:val="20"/>
                                 <w:szCs w:val="20"/>
+                                <w:lang w:val="en-GB"/>
                               </w:rPr>
                               <w:t xml:space="preserve"> (</w:t>
                             </w:r>
@@ -1817,6 +1821,7 @@
                                 <w:color w:val="000000"/>
                                 <w:sz w:val="20"/>
                                 <w:szCs w:val="20"/>
+                                <w:lang w:val="en-GB"/>
                               </w:rPr>
                               <w:t>IOException</w:t>
                             </w:r>
@@ -1827,6 +1832,7 @@
                                 <w:color w:val="000000"/>
                                 <w:sz w:val="20"/>
                                 <w:szCs w:val="20"/>
+                                <w:lang w:val="en-GB"/>
                               </w:rPr>
                               <w:t xml:space="preserve"> e) {</w:t>
                             </w:r>
@@ -1841,6 +1847,7 @@
                                 <w:rFonts w:ascii="Consolas" w:hAnsi="Consolas" w:cs="Consolas"/>
                                 <w:sz w:val="20"/>
                                 <w:szCs w:val="20"/>
+                                <w:lang w:val="en-GB"/>
                               </w:rPr>
                             </w:pPr>
                           </w:p>
@@ -4070,6 +4077,7 @@
                           <w:color w:val="000000"/>
                           <w:sz w:val="20"/>
                           <w:szCs w:val="20"/>
+                          <w:lang w:val="en-GB"/>
                         </w:rPr>
                       </w:pPr>
                       <w:r>
@@ -4078,6 +4086,7 @@
                           <w:color w:val="000000"/>
                           <w:sz w:val="20"/>
                           <w:szCs w:val="20"/>
+                          <w:lang w:val="en-GB"/>
                         </w:rPr>
                         <w:t xml:space="preserve">} </w:t>
                       </w:r>
@@ -4089,6 +4098,7 @@
                           <w:color w:val="7F0055"/>
                           <w:sz w:val="20"/>
                           <w:szCs w:val="20"/>
+                          <w:lang w:val="en-GB"/>
                         </w:rPr>
                         <w:t>catch</w:t>
                       </w:r>
@@ -4098,6 +4108,7 @@
                           <w:color w:val="000000"/>
                           <w:sz w:val="20"/>
                           <w:szCs w:val="20"/>
+                          <w:lang w:val="en-GB"/>
                         </w:rPr>
                         <w:t xml:space="preserve"> (</w:t>
                       </w:r>
@@ -4108,6 +4119,7 @@
                           <w:color w:val="000000"/>
                           <w:sz w:val="20"/>
                           <w:szCs w:val="20"/>
+                          <w:lang w:val="en-GB"/>
                         </w:rPr>
                         <w:t>IOException</w:t>
                       </w:r>
@@ -4118,6 +4130,7 @@
                           <w:color w:val="000000"/>
                           <w:sz w:val="20"/>
                           <w:szCs w:val="20"/>
+                          <w:lang w:val="en-GB"/>
                         </w:rPr>
                         <w:t xml:space="preserve"> e) {</w:t>
                       </w:r>
@@ -4132,6 +4145,7 @@
                           <w:rFonts w:ascii="Consolas" w:hAnsi="Consolas" w:cs="Consolas"/>
                           <w:sz w:val="20"/>
                           <w:szCs w:val="20"/>
+                          <w:lang w:val="en-GB"/>
                         </w:rPr>
                       </w:pPr>
                     </w:p>
@@ -7504,7 +7518,7 @@
                                 <w:szCs w:val="20"/>
                                 <w:lang w:val="en-GB"/>
                               </w:rPr>
-                              <w:t>KalimaTuto</w:t>
+                              <w:t>KalimaScriptsTest</w:t>
                             </w:r>
                             <w:proofErr w:type="spellEnd"/>
                             <w:r>
@@ -7515,7 +7529,7 @@
                                 <w:szCs w:val="20"/>
                                 <w:lang w:val="en-GB"/>
                               </w:rPr>
-                              <w:t>/etc/scripts/reverse_string.js"</w:t>
+                              <w:t>/scripts/reverse_string.js"</w:t>
                             </w:r>
                             <w:r>
                               <w:rPr>
@@ -7544,40 +7558,18 @@
                                 <w:lang w:val="en-GB"/>
                               </w:rPr>
                             </w:pPr>
-                            <w:proofErr w:type="spellStart"/>
                             <w:r>
                               <w:rPr>
                                 <w:rFonts w:ascii="Courier New" w:hAnsi="Courier New" w:cs="Courier New"/>
-                                <w:color w:val="000000"/>
-                                <w:sz w:val="20"/>
-                                <w:szCs w:val="20"/>
-                                <w:lang w:val="en-GB"/>
-                              </w:rPr>
-                              <w:t>ContractHousing</w:t>
-                            </w:r>
-                            <w:proofErr w:type="spellEnd"/>
-                            <w:r>
-                              <w:rPr>
-                                <w:rFonts w:ascii="Courier New" w:hAnsi="Courier New" w:cs="Courier New"/>
-                                <w:color w:val="000000"/>
-                                <w:sz w:val="20"/>
-                                <w:szCs w:val="20"/>
-                                <w:lang w:val="en-GB"/>
-                              </w:rPr>
-                              <w:t xml:space="preserve"> </w:t>
-                            </w:r>
-                            <w:proofErr w:type="spellStart"/>
-                            <w:r>
-                              <w:rPr>
-                                <w:rFonts w:ascii="Courier New" w:hAnsi="Courier New" w:cs="Courier New"/>
-                                <w:color w:val="000000"/>
-                                <w:sz w:val="20"/>
-                                <w:szCs w:val="20"/>
-                                <w:lang w:val="en-GB"/>
-                              </w:rPr>
-                              <w:t>contractHousing</w:t>
-                            </w:r>
-                            <w:proofErr w:type="spellEnd"/>
+                                <w:b/>
+                                <w:bCs/>
+                                <w:color w:val="0000FF"/>
+                                <w:sz w:val="20"/>
+                                <w:szCs w:val="20"/>
+                                <w:lang w:val="en-GB"/>
+                              </w:rPr>
+                              <w:t>try</w:t>
+                            </w:r>
                             <w:r>
                               <w:rPr>
                                 <w:rFonts w:ascii="Courier New" w:hAnsi="Courier New" w:cs="Courier New"/>
@@ -7598,113 +7590,7 @@
                                 <w:szCs w:val="20"/>
                                 <w:lang w:val="en-GB"/>
                               </w:rPr>
-                              <w:t>=</w:t>
-                            </w:r>
-                            <w:r>
-                              <w:rPr>
-                                <w:rFonts w:ascii="Courier New" w:hAnsi="Courier New" w:cs="Courier New"/>
-                                <w:color w:val="000000"/>
-                                <w:sz w:val="20"/>
-                                <w:szCs w:val="20"/>
-                                <w:lang w:val="en-GB"/>
-                              </w:rPr>
-                              <w:t xml:space="preserve"> </w:t>
-                            </w:r>
-                            <w:proofErr w:type="spellStart"/>
-                            <w:proofErr w:type="gramStart"/>
-                            <w:r>
-                              <w:rPr>
-                                <w:rFonts w:ascii="Courier New" w:hAnsi="Courier New" w:cs="Courier New"/>
-                                <w:b/>
-                                <w:bCs/>
-                                <w:color w:val="0000FF"/>
-                                <w:sz w:val="20"/>
-                                <w:szCs w:val="20"/>
-                                <w:lang w:val="en-GB"/>
-                              </w:rPr>
-                              <w:t>this</w:t>
-                            </w:r>
-                            <w:r>
-                              <w:rPr>
-                                <w:rFonts w:ascii="Courier New" w:hAnsi="Courier New" w:cs="Courier New"/>
-                                <w:b/>
-                                <w:bCs/>
-                                <w:color w:val="000080"/>
-                                <w:sz w:val="20"/>
-                                <w:szCs w:val="20"/>
-                                <w:lang w:val="en-GB"/>
-                              </w:rPr>
-                              <w:t>.</w:t>
-                            </w:r>
-                            <w:r>
-                              <w:rPr>
-                                <w:rFonts w:ascii="Courier New" w:hAnsi="Courier New" w:cs="Courier New"/>
-                                <w:color w:val="000000"/>
-                                <w:sz w:val="20"/>
-                                <w:szCs w:val="20"/>
-                                <w:lang w:val="en-GB"/>
-                              </w:rPr>
-                              <w:t>contractManager</w:t>
-                            </w:r>
-                            <w:r>
-                              <w:rPr>
-                                <w:rFonts w:ascii="Courier New" w:hAnsi="Courier New" w:cs="Courier New"/>
-                                <w:b/>
-                                <w:bCs/>
-                                <w:color w:val="000080"/>
-                                <w:sz w:val="20"/>
-                                <w:szCs w:val="20"/>
-                                <w:lang w:val="en-GB"/>
-                              </w:rPr>
-                              <w:t>.</w:t>
-                            </w:r>
-                            <w:r>
-                              <w:rPr>
-                                <w:rFonts w:ascii="Courier New" w:hAnsi="Courier New" w:cs="Courier New"/>
-                                <w:color w:val="000000"/>
-                                <w:sz w:val="20"/>
-                                <w:szCs w:val="20"/>
-                                <w:lang w:val="en-GB"/>
-                              </w:rPr>
-                              <w:t>getContractHousing</w:t>
-                            </w:r>
-                            <w:proofErr w:type="spellEnd"/>
-                            <w:proofErr w:type="gramEnd"/>
-                            <w:r>
-                              <w:rPr>
-                                <w:rFonts w:ascii="Courier New" w:hAnsi="Courier New" w:cs="Courier New"/>
-                                <w:b/>
-                                <w:bCs/>
-                                <w:color w:val="000080"/>
-                                <w:sz w:val="20"/>
-                                <w:szCs w:val="20"/>
-                                <w:lang w:val="en-GB"/>
-                              </w:rPr>
-                              <w:t>(</w:t>
-                            </w:r>
-                            <w:proofErr w:type="spellStart"/>
-                            <w:r>
-                              <w:rPr>
-                                <w:rFonts w:ascii="Courier New" w:hAnsi="Courier New" w:cs="Courier New"/>
-                                <w:color w:val="000000"/>
-                                <w:sz w:val="20"/>
-                                <w:szCs w:val="20"/>
-                                <w:lang w:val="en-GB"/>
-                              </w:rPr>
-                              <w:t>scriptPath</w:t>
-                            </w:r>
-                            <w:proofErr w:type="spellEnd"/>
-                            <w:r>
-                              <w:rPr>
-                                <w:rFonts w:ascii="Courier New" w:hAnsi="Courier New" w:cs="Courier New"/>
-                                <w:b/>
-                                <w:bCs/>
-                                <w:color w:val="000080"/>
-                                <w:sz w:val="20"/>
-                                <w:szCs w:val="20"/>
-                                <w:lang w:val="en-GB"/>
-                              </w:rPr>
-                              <w:t>);</w:t>
+                              <w:t>{</w:t>
                             </w:r>
                           </w:p>
                           <w:p>
@@ -7721,18 +7607,16 @@
                                 <w:lang w:val="en-GB"/>
                               </w:rPr>
                             </w:pPr>
-                            <w:proofErr w:type="gramStart"/>
                             <w:r>
                               <w:rPr>
                                 <w:rFonts w:ascii="Courier New" w:hAnsi="Courier New" w:cs="Courier New"/>
-                                <w:b/>
-                                <w:bCs/>
-                                <w:color w:val="0000FF"/>
-                                <w:sz w:val="20"/>
-                                <w:szCs w:val="20"/>
-                                <w:lang w:val="en-GB"/>
-                              </w:rPr>
-                              <w:t>if</w:t>
+                                <w:color w:val="000000"/>
+                                <w:sz w:val="20"/>
+                                <w:szCs w:val="20"/>
+                                <w:lang w:val="en-GB"/>
+                              </w:rPr>
+                              <w:tab/>
+                              <w:t xml:space="preserve">String result </w:t>
                             </w:r>
                             <w:r>
                               <w:rPr>
@@ -7744,21 +7628,8 @@
                                 <w:szCs w:val="20"/>
                                 <w:lang w:val="en-GB"/>
                               </w:rPr>
-                              <w:t>(</w:t>
-                            </w:r>
-                            <w:proofErr w:type="spellStart"/>
-                            <w:proofErr w:type="gramEnd"/>
-                            <w:r>
-                              <w:rPr>
-                                <w:rFonts w:ascii="Courier New" w:hAnsi="Courier New" w:cs="Courier New"/>
-                                <w:color w:val="000000"/>
-                                <w:sz w:val="20"/>
-                                <w:szCs w:val="20"/>
-                                <w:lang w:val="en-GB"/>
-                              </w:rPr>
-                              <w:t>contractHousing</w:t>
-                            </w:r>
-                            <w:proofErr w:type="spellEnd"/>
+                              <w:t>=</w:t>
+                            </w:r>
                             <w:r>
                               <w:rPr>
                                 <w:rFonts w:ascii="Courier New" w:hAnsi="Courier New" w:cs="Courier New"/>
@@ -7779,7 +7650,7 @@
                                 <w:szCs w:val="20"/>
                                 <w:lang w:val="en-GB"/>
                               </w:rPr>
-                              <w:t>!=</w:t>
+                              <w:t>(</w:t>
                             </w:r>
                             <w:r>
                               <w:rPr>
@@ -7789,19 +7660,7 @@
                                 <w:szCs w:val="20"/>
                                 <w:lang w:val="en-GB"/>
                               </w:rPr>
-                              <w:t xml:space="preserve"> </w:t>
-                            </w:r>
-                            <w:r>
-                              <w:rPr>
-                                <w:rFonts w:ascii="Courier New" w:hAnsi="Courier New" w:cs="Courier New"/>
-                                <w:b/>
-                                <w:bCs/>
-                                <w:color w:val="0000FF"/>
-                                <w:sz w:val="20"/>
-                                <w:szCs w:val="20"/>
-                                <w:lang w:val="en-GB"/>
-                              </w:rPr>
-                              <w:t>null</w:t>
+                              <w:t>String</w:t>
                             </w:r>
                             <w:r>
                               <w:rPr>
@@ -7825,6 +7684,17 @@
                               </w:rPr>
                               <w:t xml:space="preserve"> </w:t>
                             </w:r>
+                            <w:proofErr w:type="spellStart"/>
+                            <w:r>
+                              <w:rPr>
+                                <w:rFonts w:ascii="Courier New" w:hAnsi="Courier New" w:cs="Courier New"/>
+                                <w:color w:val="000000"/>
+                                <w:sz w:val="20"/>
+                                <w:szCs w:val="20"/>
+                                <w:lang w:val="en-GB"/>
+                              </w:rPr>
+                              <w:t>contractManager</w:t>
+                            </w:r>
                             <w:r>
                               <w:rPr>
                                 <w:rFonts w:ascii="Courier New" w:hAnsi="Courier New" w:cs="Courier New"/>
@@ -7835,7 +7705,142 @@
                                 <w:szCs w:val="20"/>
                                 <w:lang w:val="en-GB"/>
                               </w:rPr>
-                              <w:t>{</w:t>
+                              <w:t>.</w:t>
+                            </w:r>
+                            <w:r>
+                              <w:rPr>
+                                <w:rFonts w:ascii="Courier New" w:hAnsi="Courier New" w:cs="Courier New"/>
+                                <w:color w:val="000000"/>
+                                <w:sz w:val="20"/>
+                                <w:szCs w:val="20"/>
+                                <w:lang w:val="en-GB"/>
+                              </w:rPr>
+                              <w:t>runFunction</w:t>
+                            </w:r>
+                            <w:proofErr w:type="spellEnd"/>
+                            <w:r>
+                              <w:rPr>
+                                <w:rFonts w:ascii="Courier New" w:hAnsi="Courier New" w:cs="Courier New"/>
+                                <w:b/>
+                                <w:bCs/>
+                                <w:color w:val="000080"/>
+                                <w:sz w:val="20"/>
+                                <w:szCs w:val="20"/>
+                                <w:lang w:val="en-GB"/>
+                              </w:rPr>
+                              <w:t>(</w:t>
+                            </w:r>
+                            <w:proofErr w:type="spellStart"/>
+                            <w:r>
+                              <w:rPr>
+                                <w:rFonts w:ascii="Courier New" w:hAnsi="Courier New" w:cs="Courier New"/>
+                                <w:color w:val="000000"/>
+                                <w:sz w:val="20"/>
+                                <w:szCs w:val="20"/>
+                                <w:lang w:val="en-GB"/>
+                              </w:rPr>
+                              <w:t>scriptPath</w:t>
+                            </w:r>
+                            <w:proofErr w:type="spellEnd"/>
+                            <w:r>
+                              <w:rPr>
+                                <w:rFonts w:ascii="Courier New" w:hAnsi="Courier New" w:cs="Courier New"/>
+                                <w:b/>
+                                <w:bCs/>
+                                <w:color w:val="000080"/>
+                                <w:sz w:val="20"/>
+                                <w:szCs w:val="20"/>
+                                <w:lang w:val="en-GB"/>
+                              </w:rPr>
+                              <w:t>,</w:t>
+                            </w:r>
+                            <w:r>
+                              <w:rPr>
+                                <w:rFonts w:ascii="Courier New" w:hAnsi="Courier New" w:cs="Courier New"/>
+                                <w:color w:val="000000"/>
+                                <w:sz w:val="20"/>
+                                <w:szCs w:val="20"/>
+                                <w:lang w:val="en-GB"/>
+                              </w:rPr>
+                              <w:t xml:space="preserve"> </w:t>
+                            </w:r>
+                            <w:r>
+                              <w:rPr>
+                                <w:rFonts w:ascii="Courier New" w:hAnsi="Courier New" w:cs="Courier New"/>
+                                <w:color w:val="808080"/>
+                                <w:sz w:val="20"/>
+                                <w:szCs w:val="20"/>
+                                <w:lang w:val="en-GB"/>
+                              </w:rPr>
+                              <w:t>"main"</w:t>
+                            </w:r>
+                            <w:r>
+                              <w:rPr>
+                                <w:rFonts w:ascii="Courier New" w:hAnsi="Courier New" w:cs="Courier New"/>
+                                <w:b/>
+                                <w:bCs/>
+                                <w:color w:val="000080"/>
+                                <w:sz w:val="20"/>
+                                <w:szCs w:val="20"/>
+                                <w:lang w:val="en-GB"/>
+                              </w:rPr>
+                              <w:t>,</w:t>
+                            </w:r>
+                            <w:r>
+                              <w:rPr>
+                                <w:rFonts w:ascii="Courier New" w:hAnsi="Courier New" w:cs="Courier New"/>
+                                <w:color w:val="000000"/>
+                                <w:sz w:val="20"/>
+                                <w:szCs w:val="20"/>
+                                <w:lang w:val="en-GB"/>
+                              </w:rPr>
+                              <w:t xml:space="preserve"> logger</w:t>
+                            </w:r>
+                            <w:r>
+                              <w:rPr>
+                                <w:rFonts w:ascii="Courier New" w:hAnsi="Courier New" w:cs="Courier New"/>
+                                <w:b/>
+                                <w:bCs/>
+                                <w:color w:val="000080"/>
+                                <w:sz w:val="20"/>
+                                <w:szCs w:val="20"/>
+                                <w:lang w:val="en-GB"/>
+                              </w:rPr>
+                              <w:t>,</w:t>
+                            </w:r>
+                            <w:r>
+                              <w:rPr>
+                                <w:rFonts w:ascii="Courier New" w:hAnsi="Courier New" w:cs="Courier New"/>
+                                <w:color w:val="000000"/>
+                                <w:sz w:val="20"/>
+                                <w:szCs w:val="20"/>
+                                <w:lang w:val="en-GB"/>
+                              </w:rPr>
+                              <w:t xml:space="preserve"> </w:t>
+                            </w:r>
+                            <w:proofErr w:type="spellStart"/>
+                            <w:r>
+                              <w:rPr>
+                                <w:rFonts w:ascii="Courier New" w:hAnsi="Courier New" w:cs="Courier New"/>
+                                <w:color w:val="000000"/>
+                                <w:sz w:val="20"/>
+                                <w:szCs w:val="20"/>
+                                <w:lang w:val="en-GB"/>
+                              </w:rPr>
+                              <w:t>kMsg</w:t>
+                            </w:r>
+                            <w:proofErr w:type="spellEnd"/>
+                            <w:r>
+                              <w:rPr>
+                                <w:rFonts w:ascii="Courier New" w:hAnsi="Courier New" w:cs="Courier New"/>
+                                <w:b/>
+                                <w:bCs/>
+                                <w:color w:val="000080"/>
+                                <w:sz w:val="20"/>
+                                <w:szCs w:val="20"/>
+                                <w:lang w:val="en-GB"/>
+                              </w:rPr>
+                              <w:t>);</w:t>
                             </w:r>
                           </w:p>
                           <w:p>
@@ -7860,7 +7865,7 @@
                                 <w:szCs w:val="20"/>
                                 <w:lang w:val="en-GB"/>
                               </w:rPr>
-                              <w:t xml:space="preserve"> </w:t>
+                              <w:tab/>
                             </w:r>
                             <w:proofErr w:type="spellStart"/>
                             <w:r>
@@ -7871,18 +7876,7 @@
                                 <w:szCs w:val="20"/>
                                 <w:lang w:val="en-GB"/>
                               </w:rPr>
-                              <w:t>SimpleBindings</w:t>
-                            </w:r>
-                            <w:proofErr w:type="spellEnd"/>
-                            <w:r>
-                              <w:rPr>
-                                <w:rFonts w:ascii="Courier New" w:hAnsi="Courier New" w:cs="Courier New"/>
-                                <w:color w:val="000000"/>
-                                <w:sz w:val="20"/>
-                                <w:szCs w:val="20"/>
-                                <w:lang w:val="en-GB"/>
-                              </w:rPr>
-                              <w:t xml:space="preserve"> bindings </w:t>
+                              <w:t>logger</w:t>
                             </w:r>
                             <w:r>
                               <w:rPr>
@@ -7894,7 +7888,7 @@
                                 <w:szCs w:val="20"/>
                                 <w:lang w:val="en-GB"/>
                               </w:rPr>
-                              <w:t>=</w:t>
+                              <w:t>.</w:t>
                             </w:r>
                             <w:r>
                               <w:rPr>
@@ -7904,9 +7898,9 @@
                                 <w:szCs w:val="20"/>
                                 <w:lang w:val="en-GB"/>
                               </w:rPr>
-                              <w:t xml:space="preserve"> </w:t>
-                            </w:r>
-                            <w:proofErr w:type="spellStart"/>
+                              <w:t>log_</w:t>
+                            </w:r>
+                            <w:proofErr w:type="gramStart"/>
                             <w:r>
                               <w:rPr>
                                 <w:rFonts w:ascii="Courier New" w:hAnsi="Courier New" w:cs="Courier New"/>
@@ -7915,8 +7909,9 @@
                                 <w:szCs w:val="20"/>
                                 <w:lang w:val="en-GB"/>
                               </w:rPr>
-                              <w:t>contractHousing</w:t>
-                            </w:r>
+                              <w:t>srvMsg</w:t>
+                            </w:r>
+                            <w:proofErr w:type="spellEnd"/>
                             <w:r>
                               <w:rPr>
                                 <w:rFonts w:ascii="Courier New" w:hAnsi="Courier New" w:cs="Courier New"/>
@@ -7927,19 +7922,41 @@
                                 <w:szCs w:val="20"/>
                                 <w:lang w:val="en-GB"/>
                               </w:rPr>
-                              <w:t>.</w:t>
-                            </w:r>
+                              <w:t>(</w:t>
+                            </w:r>
+                            <w:proofErr w:type="gramEnd"/>
                             <w:r>
                               <w:rPr>
                                 <w:rFonts w:ascii="Courier New" w:hAnsi="Courier New" w:cs="Courier New"/>
-                                <w:color w:val="000000"/>
-                                <w:sz w:val="20"/>
-                                <w:szCs w:val="20"/>
-                                <w:lang w:val="en-GB"/>
-                              </w:rPr>
-                              <w:t>getBindings</w:t>
+                                <w:color w:val="808080"/>
+                                <w:sz w:val="20"/>
+                                <w:szCs w:val="20"/>
+                                <w:lang w:val="en-GB"/>
+                              </w:rPr>
+                              <w:t>"</w:t>
+                            </w:r>
+                            <w:proofErr w:type="spellStart"/>
+                            <w:r>
+                              <w:rPr>
+                                <w:rFonts w:ascii="Courier New" w:hAnsi="Courier New" w:cs="Courier New"/>
+                                <w:color w:val="808080"/>
+                                <w:sz w:val="20"/>
+                                <w:szCs w:val="20"/>
+                                <w:lang w:val="en-GB"/>
+                              </w:rPr>
+                              <w:t>ExampleClientNode</w:t>
                             </w:r>
                             <w:proofErr w:type="spellEnd"/>
+                            <w:r>
+                              <w:rPr>
+                                <w:rFonts w:ascii="Courier New" w:hAnsi="Courier New" w:cs="Courier New"/>
+                                <w:color w:val="808080"/>
+                                <w:sz w:val="20"/>
+                                <w:szCs w:val="20"/>
+                                <w:lang w:val="en-GB"/>
+                              </w:rPr>
+                              <w:t>"</w:t>
+                            </w:r>
                             <w:r>
                               <w:rPr>
                                 <w:rFonts w:ascii="Courier New" w:hAnsi="Courier New" w:cs="Courier New"/>
@@ -7950,7 +7967,169 @@
                                 <w:szCs w:val="20"/>
                                 <w:lang w:val="en-GB"/>
                               </w:rPr>
-                              <w:t>();</w:t>
+                              <w:t>,</w:t>
+                            </w:r>
+                            <w:r>
+                              <w:rPr>
+                                <w:rFonts w:ascii="Courier New" w:hAnsi="Courier New" w:cs="Courier New"/>
+                                <w:color w:val="000000"/>
+                                <w:sz w:val="20"/>
+                                <w:szCs w:val="20"/>
+                                <w:lang w:val="en-GB"/>
+                              </w:rPr>
+                              <w:t xml:space="preserve"> </w:t>
+                            </w:r>
+                            <w:r>
+                              <w:rPr>
+                                <w:rFonts w:ascii="Courier New" w:hAnsi="Courier New" w:cs="Courier New"/>
+                                <w:color w:val="808080"/>
+                                <w:sz w:val="20"/>
+                                <w:szCs w:val="20"/>
+                                <w:lang w:val="en-GB"/>
+                              </w:rPr>
+                              <w:t>"</w:t>
+                            </w:r>
+                            <w:proofErr w:type="spellStart"/>
+                            <w:r>
+                              <w:rPr>
+                                <w:rFonts w:ascii="Courier New" w:hAnsi="Courier New" w:cs="Courier New"/>
+                                <w:color w:val="808080"/>
+                                <w:sz w:val="20"/>
+                                <w:szCs w:val="20"/>
+                                <w:lang w:val="en-GB"/>
+                              </w:rPr>
+                              <w:t>TableCallback</w:t>
+                            </w:r>
+                            <w:proofErr w:type="spellEnd"/>
+                            <w:r>
+                              <w:rPr>
+                                <w:rFonts w:ascii="Courier New" w:hAnsi="Courier New" w:cs="Courier New"/>
+                                <w:color w:val="808080"/>
+                                <w:sz w:val="20"/>
+                                <w:szCs w:val="20"/>
+                                <w:lang w:val="en-GB"/>
+                              </w:rPr>
+                              <w:t>"</w:t>
+                            </w:r>
+                            <w:r>
+                              <w:rPr>
+                                <w:rFonts w:ascii="Courier New" w:hAnsi="Courier New" w:cs="Courier New"/>
+                                <w:b/>
+                                <w:bCs/>
+                                <w:color w:val="000080"/>
+                                <w:sz w:val="20"/>
+                                <w:szCs w:val="20"/>
+                                <w:lang w:val="en-GB"/>
+                              </w:rPr>
+                              <w:t>,</w:t>
+                            </w:r>
+                            <w:r>
+                              <w:rPr>
+                                <w:rFonts w:ascii="Courier New" w:hAnsi="Courier New" w:cs="Courier New"/>
+                                <w:color w:val="000000"/>
+                                <w:sz w:val="20"/>
+                                <w:szCs w:val="20"/>
+                                <w:lang w:val="en-GB"/>
+                              </w:rPr>
+                              <w:t xml:space="preserve"> Logger</w:t>
+                            </w:r>
+                            <w:r>
+                              <w:rPr>
+                                <w:rFonts w:ascii="Courier New" w:hAnsi="Courier New" w:cs="Courier New"/>
+                                <w:b/>
+                                <w:bCs/>
+                                <w:color w:val="000080"/>
+                                <w:sz w:val="20"/>
+                                <w:szCs w:val="20"/>
+                                <w:lang w:val="en-GB"/>
+                              </w:rPr>
+                              <w:t>.</w:t>
+                            </w:r>
+                            <w:r>
+                              <w:rPr>
+                                <w:rFonts w:ascii="Courier New" w:hAnsi="Courier New" w:cs="Courier New"/>
+                                <w:color w:val="000000"/>
+                                <w:sz w:val="20"/>
+                                <w:szCs w:val="20"/>
+                                <w:lang w:val="en-GB"/>
+                              </w:rPr>
+                              <w:t>INFO</w:t>
+                            </w:r>
+                            <w:r>
+                              <w:rPr>
+                                <w:rFonts w:ascii="Courier New" w:hAnsi="Courier New" w:cs="Courier New"/>
+                                <w:b/>
+                                <w:bCs/>
+                                <w:color w:val="000080"/>
+                                <w:sz w:val="20"/>
+                                <w:szCs w:val="20"/>
+                                <w:lang w:val="en-GB"/>
+                              </w:rPr>
+                              <w:t>,</w:t>
+                            </w:r>
+                            <w:r>
+                              <w:rPr>
+                                <w:rFonts w:ascii="Courier New" w:hAnsi="Courier New" w:cs="Courier New"/>
+                                <w:color w:val="000000"/>
+                                <w:sz w:val="20"/>
+                                <w:szCs w:val="20"/>
+                                <w:lang w:val="en-GB"/>
+                              </w:rPr>
+                              <w:t xml:space="preserve"> </w:t>
+                            </w:r>
+                            <w:r>
+                              <w:rPr>
+                                <w:rFonts w:ascii="Courier New" w:hAnsi="Courier New" w:cs="Courier New"/>
+                                <w:color w:val="808080"/>
+                                <w:sz w:val="20"/>
+                                <w:szCs w:val="20"/>
+                                <w:lang w:val="en-GB"/>
+                              </w:rPr>
+                              <w:t>"script result="</w:t>
+                            </w:r>
+                            <w:r>
+                              <w:rPr>
+                                <w:rFonts w:ascii="Courier New" w:hAnsi="Courier New" w:cs="Courier New"/>
+                                <w:color w:val="000000"/>
+                                <w:sz w:val="20"/>
+                                <w:szCs w:val="20"/>
+                                <w:lang w:val="en-GB"/>
+                              </w:rPr>
+                              <w:t xml:space="preserve"> </w:t>
+                            </w:r>
+                            <w:r>
+                              <w:rPr>
+                                <w:rFonts w:ascii="Courier New" w:hAnsi="Courier New" w:cs="Courier New"/>
+                                <w:b/>
+                                <w:bCs/>
+                                <w:color w:val="000080"/>
+                                <w:sz w:val="20"/>
+                                <w:szCs w:val="20"/>
+                                <w:lang w:val="en-GB"/>
+                              </w:rPr>
+                              <w:t>+</w:t>
+                            </w:r>
+                            <w:r>
+                              <w:rPr>
+                                <w:rFonts w:ascii="Courier New" w:hAnsi="Courier New" w:cs="Courier New"/>
+                                <w:color w:val="000000"/>
+                                <w:sz w:val="20"/>
+                                <w:szCs w:val="20"/>
+                                <w:lang w:val="en-GB"/>
+                              </w:rPr>
+                              <w:t xml:space="preserve"> result</w:t>
+                            </w:r>
+                            <w:r>
+                              <w:rPr>
+                                <w:rFonts w:ascii="Courier New" w:hAnsi="Courier New" w:cs="Courier New"/>
+                                <w:b/>
+                                <w:bCs/>
+                                <w:color w:val="000080"/>
+                                <w:sz w:val="20"/>
+                                <w:szCs w:val="20"/>
+                                <w:lang w:val="en-GB"/>
+                              </w:rPr>
+                              <w:t>);</w:t>
                             </w:r>
                           </w:p>
                           <w:p>
@@ -7970,6 +8149,18 @@
                             <w:r>
                               <w:rPr>
                                 <w:rFonts w:ascii="Courier New" w:hAnsi="Courier New" w:cs="Courier New"/>
+                                <w:b/>
+                                <w:bCs/>
+                                <w:color w:val="000080"/>
+                                <w:sz w:val="20"/>
+                                <w:szCs w:val="20"/>
+                                <w:lang w:val="en-GB"/>
+                              </w:rPr>
+                              <w:t>}</w:t>
+                            </w:r>
+                            <w:r>
+                              <w:rPr>
+                                <w:rFonts w:ascii="Courier New" w:hAnsi="Courier New" w:cs="Courier New"/>
                                 <w:color w:val="000000"/>
                                 <w:sz w:val="20"/>
                                 <w:szCs w:val="20"/>
@@ -7977,17 +8168,27 @@
                               </w:rPr>
                               <w:t xml:space="preserve"> </w:t>
                             </w:r>
-                            <w:proofErr w:type="spellStart"/>
-                            <w:proofErr w:type="gramStart"/>
                             <w:r>
                               <w:rPr>
                                 <w:rFonts w:ascii="Courier New" w:hAnsi="Courier New" w:cs="Courier New"/>
-                                <w:color w:val="000000"/>
-                                <w:sz w:val="20"/>
-                                <w:szCs w:val="20"/>
-                                <w:lang w:val="en-GB"/>
-                              </w:rPr>
-                              <w:t>bindings</w:t>
+                                <w:b/>
+                                <w:bCs/>
+                                <w:color w:val="0000FF"/>
+                                <w:sz w:val="20"/>
+                                <w:szCs w:val="20"/>
+                                <w:lang w:val="en-GB"/>
+                              </w:rPr>
+                              <w:t>catch</w:t>
+                            </w:r>
+                            <w:r>
+                              <w:rPr>
+                                <w:rFonts w:ascii="Courier New" w:hAnsi="Courier New" w:cs="Courier New"/>
+                                <w:color w:val="000000"/>
+                                <w:sz w:val="20"/>
+                                <w:szCs w:val="20"/>
+                                <w:lang w:val="en-GB"/>
+                              </w:rPr>
+                              <w:t xml:space="preserve"> </w:t>
                             </w:r>
                             <w:r>
                               <w:rPr>
@@ -7999,7 +8200,7 @@
                                 <w:szCs w:val="20"/>
                                 <w:lang w:val="en-GB"/>
                               </w:rPr>
-                              <w:t>.</w:t>
+                              <w:t>(</w:t>
                             </w:r>
                             <w:r>
                               <w:rPr>
@@ -8009,9 +8210,8 @@
                                 <w:szCs w:val="20"/>
                                 <w:lang w:val="en-GB"/>
                               </w:rPr>
-                              <w:t>put</w:t>
-                            </w:r>
-                            <w:proofErr w:type="spellEnd"/>
+                              <w:t>Exception e</w:t>
+                            </w:r>
                             <w:r>
                               <w:rPr>
                                 <w:rFonts w:ascii="Courier New" w:hAnsi="Courier New" w:cs="Courier New"/>
@@ -8022,40 +8222,17 @@
                                 <w:szCs w:val="20"/>
                                 <w:lang w:val="en-GB"/>
                               </w:rPr>
-                              <w:t>(</w:t>
-                            </w:r>
-                            <w:proofErr w:type="gramEnd"/>
+                              <w:t>)</w:t>
+                            </w:r>
                             <w:r>
                               <w:rPr>
                                 <w:rFonts w:ascii="Courier New" w:hAnsi="Courier New" w:cs="Courier New"/>
-                                <w:color w:val="808080"/>
-                                <w:sz w:val="20"/>
-                                <w:szCs w:val="20"/>
-                                <w:lang w:val="en-GB"/>
-                              </w:rPr>
-                              <w:t>"</w:t>
-                            </w:r>
-                            <w:proofErr w:type="spellStart"/>
-                            <w:r>
-                              <w:rPr>
-                                <w:rFonts w:ascii="Courier New" w:hAnsi="Courier New" w:cs="Courier New"/>
-                                <w:color w:val="808080"/>
-                                <w:sz w:val="20"/>
-                                <w:szCs w:val="20"/>
-                                <w:lang w:val="en-GB"/>
-                              </w:rPr>
-                              <w:t>kMsg</w:t>
-                            </w:r>
-                            <w:proofErr w:type="spellEnd"/>
-                            <w:r>
-                              <w:rPr>
-                                <w:rFonts w:ascii="Courier New" w:hAnsi="Courier New" w:cs="Courier New"/>
-                                <w:color w:val="808080"/>
-                                <w:sz w:val="20"/>
-                                <w:szCs w:val="20"/>
-                                <w:lang w:val="en-GB"/>
-                              </w:rPr>
-                              <w:t>"</w:t>
+                                <w:color w:val="000000"/>
+                                <w:sz w:val="20"/>
+                                <w:szCs w:val="20"/>
+                                <w:lang w:val="en-GB"/>
+                              </w:rPr>
+                              <w:t xml:space="preserve"> </w:t>
                             </w:r>
                             <w:r>
                               <w:rPr>
@@ -8067,41 +8244,7 @@
                                 <w:szCs w:val="20"/>
                                 <w:lang w:val="en-GB"/>
                               </w:rPr>
-                              <w:t>,</w:t>
-                            </w:r>
-                            <w:r>
-                              <w:rPr>
-                                <w:rFonts w:ascii="Courier New" w:hAnsi="Courier New" w:cs="Courier New"/>
-                                <w:color w:val="000000"/>
-                                <w:sz w:val="20"/>
-                                <w:szCs w:val="20"/>
-                                <w:lang w:val="en-GB"/>
-                              </w:rPr>
-                              <w:t xml:space="preserve"> </w:t>
-                            </w:r>
-                            <w:proofErr w:type="spellStart"/>
-                            <w:r>
-                              <w:rPr>
-                                <w:rFonts w:ascii="Courier New" w:hAnsi="Courier New" w:cs="Courier New"/>
-                                <w:color w:val="000000"/>
-                                <w:sz w:val="20"/>
-                                <w:szCs w:val="20"/>
-                                <w:lang w:val="en-GB"/>
-                              </w:rPr>
-                              <w:t>kMsg</w:t>
-                            </w:r>
-                            <w:proofErr w:type="spellEnd"/>
-                            <w:r>
-                              <w:rPr>
-                                <w:rFonts w:ascii="Courier New" w:hAnsi="Courier New" w:cs="Courier New"/>
-                                <w:b/>
-                                <w:bCs/>
-                                <w:color w:val="000080"/>
-                                <w:sz w:val="20"/>
-                                <w:szCs w:val="20"/>
-                                <w:lang w:val="en-GB"/>
-                              </w:rPr>
-                              <w:t>);</w:t>
+                              <w:t>{</w:t>
                             </w:r>
                           </w:p>
                           <w:p>
@@ -8126,10 +8269,9 @@
                                 <w:szCs w:val="20"/>
                                 <w:lang w:val="en-GB"/>
                               </w:rPr>
-                              <w:t xml:space="preserve"> </w:t>
+                              <w:tab/>
                             </w:r>
                             <w:proofErr w:type="spellStart"/>
-                            <w:proofErr w:type="gramStart"/>
                             <w:r>
                               <w:rPr>
                                 <w:rFonts w:ascii="Courier New" w:hAnsi="Courier New" w:cs="Courier New"/>
@@ -8138,7 +8280,7 @@
                                 <w:szCs w:val="20"/>
                                 <w:lang w:val="en-GB"/>
                               </w:rPr>
-                              <w:t>bindings</w:t>
+                              <w:t>logger</w:t>
                             </w:r>
                             <w:r>
                               <w:rPr>
@@ -8160,7 +8302,18 @@
                                 <w:szCs w:val="20"/>
                                 <w:lang w:val="en-GB"/>
                               </w:rPr>
-                              <w:t>put</w:t>
+                              <w:t>log_</w:t>
+                            </w:r>
+                            <w:proofErr w:type="gramStart"/>
+                            <w:r>
+                              <w:rPr>
+                                <w:rFonts w:ascii="Courier New" w:hAnsi="Courier New" w:cs="Courier New"/>
+                                <w:color w:val="000000"/>
+                                <w:sz w:val="20"/>
+                                <w:szCs w:val="20"/>
+                                <w:lang w:val="en-GB"/>
+                              </w:rPr>
+                              <w:t>srvMsg</w:t>
                             </w:r>
                             <w:proofErr w:type="spellEnd"/>
                             <w:r>
@@ -8184,7 +8337,29 @@
                                 <w:szCs w:val="20"/>
                                 <w:lang w:val="en-GB"/>
                               </w:rPr>
-                              <w:t>"logger"</w:t>
+                              <w:t>"</w:t>
+                            </w:r>
+                            <w:proofErr w:type="spellStart"/>
+                            <w:r>
+                              <w:rPr>
+                                <w:rFonts w:ascii="Courier New" w:hAnsi="Courier New" w:cs="Courier New"/>
+                                <w:color w:val="808080"/>
+                                <w:sz w:val="20"/>
+                                <w:szCs w:val="20"/>
+                                <w:lang w:val="en-GB"/>
+                              </w:rPr>
+                              <w:t>ExampleClientNode</w:t>
+                            </w:r>
+                            <w:proofErr w:type="spellEnd"/>
+                            <w:r>
+                              <w:rPr>
+                                <w:rFonts w:ascii="Courier New" w:hAnsi="Courier New" w:cs="Courier New"/>
+                                <w:color w:val="808080"/>
+                                <w:sz w:val="20"/>
+                                <w:szCs w:val="20"/>
+                                <w:lang w:val="en-GB"/>
+                              </w:rPr>
+                              <w:t>"</w:t>
                             </w:r>
                             <w:r>
                               <w:rPr>
@@ -8206,7 +8381,117 @@
                                 <w:szCs w:val="20"/>
                                 <w:lang w:val="en-GB"/>
                               </w:rPr>
-                              <w:t xml:space="preserve"> logger</w:t>
+                              <w:t xml:space="preserve"> </w:t>
+                            </w:r>
+                            <w:r>
+                              <w:rPr>
+                                <w:rFonts w:ascii="Courier New" w:hAnsi="Courier New" w:cs="Courier New"/>
+                                <w:color w:val="808080"/>
+                                <w:sz w:val="20"/>
+                                <w:szCs w:val="20"/>
+                                <w:lang w:val="en-GB"/>
+                              </w:rPr>
+                              <w:t>"</w:t>
+                            </w:r>
+                            <w:proofErr w:type="spellStart"/>
+                            <w:r>
+                              <w:rPr>
+                                <w:rFonts w:ascii="Courier New" w:hAnsi="Courier New" w:cs="Courier New"/>
+                                <w:color w:val="808080"/>
+                                <w:sz w:val="20"/>
+                                <w:szCs w:val="20"/>
+                                <w:lang w:val="en-GB"/>
+                              </w:rPr>
+                              <w:t>TableCallback</w:t>
+                            </w:r>
+                            <w:proofErr w:type="spellEnd"/>
+                            <w:r>
+                              <w:rPr>
+                                <w:rFonts w:ascii="Courier New" w:hAnsi="Courier New" w:cs="Courier New"/>
+                                <w:color w:val="808080"/>
+                                <w:sz w:val="20"/>
+                                <w:szCs w:val="20"/>
+                                <w:lang w:val="en-GB"/>
+                              </w:rPr>
+                              <w:t>"</w:t>
+                            </w:r>
+                            <w:r>
+                              <w:rPr>
+                                <w:rFonts w:ascii="Courier New" w:hAnsi="Courier New" w:cs="Courier New"/>
+                                <w:b/>
+                                <w:bCs/>
+                                <w:color w:val="000080"/>
+                                <w:sz w:val="20"/>
+                                <w:szCs w:val="20"/>
+                                <w:lang w:val="en-GB"/>
+                              </w:rPr>
+                              <w:t>,</w:t>
+                            </w:r>
+                            <w:r>
+                              <w:rPr>
+                                <w:rFonts w:ascii="Courier New" w:hAnsi="Courier New" w:cs="Courier New"/>
+                                <w:color w:val="000000"/>
+                                <w:sz w:val="20"/>
+                                <w:szCs w:val="20"/>
+                                <w:lang w:val="en-GB"/>
+                              </w:rPr>
+                              <w:t xml:space="preserve"> </w:t>
+                            </w:r>
+                            <w:proofErr w:type="spellStart"/>
+                            <w:r>
+                              <w:rPr>
+                                <w:rFonts w:ascii="Courier New" w:hAnsi="Courier New" w:cs="Courier New"/>
+                                <w:color w:val="000000"/>
+                                <w:sz w:val="20"/>
+                                <w:szCs w:val="20"/>
+                                <w:lang w:val="en-GB"/>
+                              </w:rPr>
+                              <w:t>Logger</w:t>
+                            </w:r>
+                            <w:r>
+                              <w:rPr>
+                                <w:rFonts w:ascii="Courier New" w:hAnsi="Courier New" w:cs="Courier New"/>
+                                <w:b/>
+                                <w:bCs/>
+                                <w:color w:val="000080"/>
+                                <w:sz w:val="20"/>
+                                <w:szCs w:val="20"/>
+                                <w:lang w:val="en-GB"/>
+                              </w:rPr>
+                              <w:t>.</w:t>
+                            </w:r>
+                            <w:r>
+                              <w:rPr>
+                                <w:rFonts w:ascii="Courier New" w:hAnsi="Courier New" w:cs="Courier New"/>
+                                <w:color w:val="000000"/>
+                                <w:sz w:val="20"/>
+                                <w:szCs w:val="20"/>
+                                <w:lang w:val="en-GB"/>
+                              </w:rPr>
+                              <w:t>ERR</w:t>
+                            </w:r>
+                            <w:proofErr w:type="spellEnd"/>
+                            <w:r>
+                              <w:rPr>
+                                <w:rFonts w:ascii="Courier New" w:hAnsi="Courier New" w:cs="Courier New"/>
+                                <w:b/>
+                                <w:bCs/>
+                                <w:color w:val="000080"/>
+                                <w:sz w:val="20"/>
+                                <w:szCs w:val="20"/>
+                                <w:lang w:val="en-GB"/>
+                              </w:rPr>
+                              <w:t>,</w:t>
+                            </w:r>
+                            <w:r>
+                              <w:rPr>
+                                <w:rFonts w:ascii="Courier New" w:hAnsi="Courier New" w:cs="Courier New"/>
+                                <w:color w:val="000000"/>
+                                <w:sz w:val="20"/>
+                                <w:szCs w:val="20"/>
+                                <w:lang w:val="en-GB"/>
+                              </w:rPr>
+                              <w:t xml:space="preserve"> e</w:t>
                             </w:r>
                             <w:r>
                               <w:rPr>
@@ -8229,46 +8514,13 @@
                               <w:spacing w:after="0" w:line="240" w:lineRule="auto"/>
                               <w:rPr>
                                 <w:rFonts w:ascii="Courier New" w:hAnsi="Courier New" w:cs="Courier New"/>
-                                <w:color w:val="000000"/>
-                                <w:sz w:val="20"/>
-                                <w:szCs w:val="20"/>
-                                <w:lang w:val="en-GB"/>
-                              </w:rPr>
-                            </w:pPr>
-                            <w:r>
-                              <w:rPr>
-                                <w:rFonts w:ascii="Courier New" w:hAnsi="Courier New" w:cs="Courier New"/>
                                 <w:b/>
                                 <w:bCs/>
-                                <w:color w:val="0000FF"/>
-                                <w:sz w:val="20"/>
-                                <w:szCs w:val="20"/>
-                                <w:lang w:val="en-GB"/>
-                              </w:rPr>
-                              <w:t xml:space="preserve"> </w:t>
-                            </w:r>
-                            <w:r>
-                              <w:rPr>
-                                <w:rFonts w:ascii="Courier New" w:hAnsi="Courier New" w:cs="Courier New"/>
-                                <w:b/>
-                                <w:bCs/>
-                                <w:color w:val="0000FF"/>
-                                <w:sz w:val="20"/>
-                                <w:szCs w:val="20"/>
-                                <w:lang w:val="en-GB"/>
-                              </w:rPr>
-                              <w:t>try</w:t>
-                            </w:r>
-                            <w:r>
-                              <w:rPr>
-                                <w:rFonts w:ascii="Courier New" w:hAnsi="Courier New" w:cs="Courier New"/>
-                                <w:color w:val="000000"/>
-                                <w:sz w:val="20"/>
-                                <w:szCs w:val="20"/>
-                                <w:lang w:val="en-GB"/>
-                              </w:rPr>
-                              <w:t xml:space="preserve"> </w:t>
-                            </w:r>
+                                <w:color w:val="000080"/>
+                                <w:sz w:val="20"/>
+                                <w:szCs w:val="20"/>
+                              </w:rPr>
+                            </w:pPr>
                             <w:r>
                               <w:rPr>
                                 <w:rFonts w:ascii="Courier New" w:hAnsi="Courier New" w:cs="Courier New"/>
@@ -8277,928 +8529,17 @@
                                 <w:color w:val="000080"/>
                                 <w:sz w:val="20"/>
                                 <w:szCs w:val="20"/>
-                                <w:lang w:val="en-GB"/>
-                              </w:rPr>
-                              <w:t>{</w:t>
-                            </w:r>
-                          </w:p>
-                          <w:p>
-                            <w:pPr>
-                              <w:autoSpaceDE w:val="0"/>
-                              <w:autoSpaceDN w:val="0"/>
-                              <w:adjustRightInd w:val="0"/>
-                              <w:spacing w:after="0" w:line="240" w:lineRule="auto"/>
+                              </w:rPr>
+                              <w:t>}</w:t>
+                            </w:r>
+                            <w:r>
                               <w:rPr>
                                 <w:rFonts w:ascii="Courier New" w:hAnsi="Courier New" w:cs="Courier New"/>
                                 <w:color w:val="000000"/>
                                 <w:sz w:val="20"/>
                                 <w:szCs w:val="20"/>
-                                <w:lang w:val="en-GB"/>
-                              </w:rPr>
-                            </w:pPr>
-                            <w:r>
-                              <w:rPr>
-                                <w:rFonts w:ascii="Courier New" w:hAnsi="Courier New" w:cs="Courier New"/>
-                                <w:color w:val="000000"/>
-                                <w:sz w:val="20"/>
-                                <w:szCs w:val="20"/>
-                                <w:lang w:val="en-GB"/>
-                              </w:rPr>
-                              <w:t xml:space="preserve">  </w:t>
-                            </w:r>
-                            <w:r>
-                              <w:rPr>
-                                <w:rFonts w:ascii="Courier New" w:hAnsi="Courier New" w:cs="Courier New"/>
-                                <w:color w:val="000000"/>
-                                <w:sz w:val="20"/>
-                                <w:szCs w:val="20"/>
-                                <w:lang w:val="en-GB"/>
-                              </w:rPr>
-                              <w:t xml:space="preserve">String result </w:t>
-                            </w:r>
-                            <w:r>
-                              <w:rPr>
-                                <w:rFonts w:ascii="Courier New" w:hAnsi="Courier New" w:cs="Courier New"/>
-                                <w:b/>
-                                <w:bCs/>
-                                <w:color w:val="000080"/>
-                                <w:sz w:val="20"/>
-                                <w:szCs w:val="20"/>
-                                <w:lang w:val="en-GB"/>
-                              </w:rPr>
-                              <w:t>=</w:t>
-                            </w:r>
-                            <w:r>
-                              <w:rPr>
-                                <w:rFonts w:ascii="Courier New" w:hAnsi="Courier New" w:cs="Courier New"/>
-                                <w:color w:val="000000"/>
-                                <w:sz w:val="20"/>
-                                <w:szCs w:val="20"/>
-                                <w:lang w:val="en-GB"/>
-                              </w:rPr>
-                              <w:t xml:space="preserve"> </w:t>
-                            </w:r>
-                            <w:r>
-                              <w:rPr>
-                                <w:rFonts w:ascii="Courier New" w:hAnsi="Courier New" w:cs="Courier New"/>
-                                <w:b/>
-                                <w:bCs/>
-                                <w:color w:val="000080"/>
-                                <w:sz w:val="20"/>
-                                <w:szCs w:val="20"/>
-                                <w:lang w:val="en-GB"/>
-                              </w:rPr>
-                              <w:t>(</w:t>
-                            </w:r>
-                            <w:r>
-                              <w:rPr>
-                                <w:rFonts w:ascii="Courier New" w:hAnsi="Courier New" w:cs="Courier New"/>
-                                <w:color w:val="000000"/>
-                                <w:sz w:val="20"/>
-                                <w:szCs w:val="20"/>
-                                <w:lang w:val="en-GB"/>
-                              </w:rPr>
-                              <w:t>String</w:t>
-                            </w:r>
-                            <w:r>
-                              <w:rPr>
-                                <w:rFonts w:ascii="Courier New" w:hAnsi="Courier New" w:cs="Courier New"/>
-                                <w:b/>
-                                <w:bCs/>
-                                <w:color w:val="000080"/>
-                                <w:sz w:val="20"/>
-                                <w:szCs w:val="20"/>
-                                <w:lang w:val="en-GB"/>
-                              </w:rPr>
-                              <w:t>)</w:t>
-                            </w:r>
-                            <w:r>
-                              <w:rPr>
-                                <w:rFonts w:ascii="Courier New" w:hAnsi="Courier New" w:cs="Courier New"/>
-                                <w:color w:val="000000"/>
-                                <w:sz w:val="20"/>
-                                <w:szCs w:val="20"/>
-                                <w:lang w:val="en-GB"/>
-                              </w:rPr>
-                              <w:t xml:space="preserve"> </w:t>
-                            </w:r>
-                            <w:proofErr w:type="spellStart"/>
-                            <w:r>
-                              <w:rPr>
-                                <w:rFonts w:ascii="Courier New" w:hAnsi="Courier New" w:cs="Courier New"/>
-                                <w:color w:val="000000"/>
-                                <w:sz w:val="20"/>
-                                <w:szCs w:val="20"/>
-                                <w:lang w:val="en-GB"/>
-                              </w:rPr>
-                              <w:t>contractManager</w:t>
-                            </w:r>
-                            <w:r>
-                              <w:rPr>
-                                <w:rFonts w:ascii="Courier New" w:hAnsi="Courier New" w:cs="Courier New"/>
-                                <w:b/>
-                                <w:bCs/>
-                                <w:color w:val="000080"/>
-                                <w:sz w:val="20"/>
-                                <w:szCs w:val="20"/>
-                                <w:lang w:val="en-GB"/>
-                              </w:rPr>
-                              <w:t>.</w:t>
-                            </w:r>
-                            <w:r>
-                              <w:rPr>
-                                <w:rFonts w:ascii="Courier New" w:hAnsi="Courier New" w:cs="Courier New"/>
-                                <w:color w:val="000000"/>
-                                <w:sz w:val="20"/>
-                                <w:szCs w:val="20"/>
-                                <w:lang w:val="en-GB"/>
-                              </w:rPr>
-                              <w:t>runScript</w:t>
-                            </w:r>
-                            <w:proofErr w:type="spellEnd"/>
-                            <w:r>
-                              <w:rPr>
-                                <w:rFonts w:ascii="Courier New" w:hAnsi="Courier New" w:cs="Courier New"/>
-                                <w:b/>
-                                <w:bCs/>
-                                <w:color w:val="000080"/>
-                                <w:sz w:val="20"/>
-                                <w:szCs w:val="20"/>
-                                <w:lang w:val="en-GB"/>
-                              </w:rPr>
-                              <w:t>(</w:t>
-                            </w:r>
-                            <w:proofErr w:type="spellStart"/>
-                            <w:r>
-                              <w:rPr>
-                                <w:rFonts w:ascii="Courier New" w:hAnsi="Courier New" w:cs="Courier New"/>
-                                <w:color w:val="000000"/>
-                                <w:sz w:val="20"/>
-                                <w:szCs w:val="20"/>
-                                <w:lang w:val="en-GB"/>
-                              </w:rPr>
-                              <w:t>scriptPath</w:t>
-                            </w:r>
-                            <w:proofErr w:type="spellEnd"/>
-                            <w:r>
-                              <w:rPr>
-                                <w:rFonts w:ascii="Courier New" w:hAnsi="Courier New" w:cs="Courier New"/>
-                                <w:b/>
-                                <w:bCs/>
-                                <w:color w:val="000080"/>
-                                <w:sz w:val="20"/>
-                                <w:szCs w:val="20"/>
-                                <w:lang w:val="en-GB"/>
-                              </w:rPr>
-                              <w:t>);</w:t>
-                            </w:r>
-                          </w:p>
-                          <w:p>
-                            <w:pPr>
-                              <w:autoSpaceDE w:val="0"/>
-                              <w:autoSpaceDN w:val="0"/>
-                              <w:adjustRightInd w:val="0"/>
-                              <w:spacing w:after="0" w:line="240" w:lineRule="auto"/>
-                              <w:rPr>
-                                <w:rFonts w:ascii="Courier New" w:hAnsi="Courier New" w:cs="Courier New"/>
-                                <w:color w:val="000000"/>
-                                <w:sz w:val="20"/>
-                                <w:szCs w:val="20"/>
-                                <w:lang w:val="en-GB"/>
-                              </w:rPr>
-                            </w:pPr>
-                            <w:r>
-                              <w:rPr>
-                                <w:rFonts w:ascii="Courier New" w:hAnsi="Courier New" w:cs="Courier New"/>
-                                <w:color w:val="000000"/>
-                                <w:sz w:val="20"/>
-                                <w:szCs w:val="20"/>
-                                <w:lang w:val="en-GB"/>
-                              </w:rPr>
-                              <w:t xml:space="preserve">  </w:t>
-                            </w:r>
-                            <w:proofErr w:type="spellStart"/>
-                            <w:r>
-                              <w:rPr>
-                                <w:rFonts w:ascii="Courier New" w:hAnsi="Courier New" w:cs="Courier New"/>
-                                <w:color w:val="000000"/>
-                                <w:sz w:val="20"/>
-                                <w:szCs w:val="20"/>
-                                <w:lang w:val="en-GB"/>
-                              </w:rPr>
-                              <w:t>logger</w:t>
-                            </w:r>
-                            <w:r>
-                              <w:rPr>
-                                <w:rFonts w:ascii="Courier New" w:hAnsi="Courier New" w:cs="Courier New"/>
-                                <w:b/>
-                                <w:bCs/>
-                                <w:color w:val="000080"/>
-                                <w:sz w:val="20"/>
-                                <w:szCs w:val="20"/>
-                                <w:lang w:val="en-GB"/>
-                              </w:rPr>
-                              <w:t>.</w:t>
-                            </w:r>
-                            <w:r>
-                              <w:rPr>
-                                <w:rFonts w:ascii="Courier New" w:hAnsi="Courier New" w:cs="Courier New"/>
-                                <w:color w:val="000000"/>
-                                <w:sz w:val="20"/>
-                                <w:szCs w:val="20"/>
-                                <w:lang w:val="en-GB"/>
-                              </w:rPr>
-                              <w:t>log_</w:t>
-                            </w:r>
-                            <w:proofErr w:type="gramStart"/>
-                            <w:r>
-                              <w:rPr>
-                                <w:rFonts w:ascii="Courier New" w:hAnsi="Courier New" w:cs="Courier New"/>
-                                <w:color w:val="000000"/>
-                                <w:sz w:val="20"/>
-                                <w:szCs w:val="20"/>
-                                <w:lang w:val="en-GB"/>
-                              </w:rPr>
-                              <w:t>srvMsg</w:t>
-                            </w:r>
-                            <w:proofErr w:type="spellEnd"/>
-                            <w:r>
-                              <w:rPr>
-                                <w:rFonts w:ascii="Courier New" w:hAnsi="Courier New" w:cs="Courier New"/>
-                                <w:b/>
-                                <w:bCs/>
-                                <w:color w:val="000080"/>
-                                <w:sz w:val="20"/>
-                                <w:szCs w:val="20"/>
-                                <w:lang w:val="en-GB"/>
-                              </w:rPr>
-                              <w:t>(</w:t>
-                            </w:r>
-                            <w:proofErr w:type="gramEnd"/>
-                            <w:r>
-                              <w:rPr>
-                                <w:rFonts w:ascii="Courier New" w:hAnsi="Courier New" w:cs="Courier New"/>
-                                <w:color w:val="808080"/>
-                                <w:sz w:val="20"/>
-                                <w:szCs w:val="20"/>
-                                <w:lang w:val="en-GB"/>
-                              </w:rPr>
-                              <w:t>"</w:t>
-                            </w:r>
-                            <w:proofErr w:type="spellStart"/>
-                            <w:r>
-                              <w:rPr>
-                                <w:rFonts w:ascii="Courier New" w:hAnsi="Courier New" w:cs="Courier New"/>
-                                <w:color w:val="808080"/>
-                                <w:sz w:val="20"/>
-                                <w:szCs w:val="20"/>
-                                <w:lang w:val="en-GB"/>
-                              </w:rPr>
-                              <w:t>ExampleClientNode</w:t>
-                            </w:r>
-                            <w:proofErr w:type="spellEnd"/>
-                            <w:r>
-                              <w:rPr>
-                                <w:rFonts w:ascii="Courier New" w:hAnsi="Courier New" w:cs="Courier New"/>
-                                <w:color w:val="808080"/>
-                                <w:sz w:val="20"/>
-                                <w:szCs w:val="20"/>
-                                <w:lang w:val="en-GB"/>
-                              </w:rPr>
-                              <w:t>"</w:t>
-                            </w:r>
-                            <w:r>
-                              <w:rPr>
-                                <w:rFonts w:ascii="Courier New" w:hAnsi="Courier New" w:cs="Courier New"/>
-                                <w:b/>
-                                <w:bCs/>
-                                <w:color w:val="000080"/>
-                                <w:sz w:val="20"/>
-                                <w:szCs w:val="20"/>
-                                <w:lang w:val="en-GB"/>
-                              </w:rPr>
-                              <w:t>,</w:t>
-                            </w:r>
-                            <w:r>
-                              <w:rPr>
-                                <w:rFonts w:ascii="Courier New" w:hAnsi="Courier New" w:cs="Courier New"/>
-                                <w:color w:val="000000"/>
-                                <w:sz w:val="20"/>
-                                <w:szCs w:val="20"/>
-                                <w:lang w:val="en-GB"/>
-                              </w:rPr>
-                              <w:t xml:space="preserve"> </w:t>
-                            </w:r>
-                            <w:r>
-                              <w:rPr>
-                                <w:rFonts w:ascii="Courier New" w:hAnsi="Courier New" w:cs="Courier New"/>
-                                <w:color w:val="808080"/>
-                                <w:sz w:val="20"/>
-                                <w:szCs w:val="20"/>
-                                <w:lang w:val="en-GB"/>
-                              </w:rPr>
-                              <w:t>"</w:t>
-                            </w:r>
-                            <w:proofErr w:type="spellStart"/>
-                            <w:r>
-                              <w:rPr>
-                                <w:rFonts w:ascii="Courier New" w:hAnsi="Courier New" w:cs="Courier New"/>
-                                <w:color w:val="808080"/>
-                                <w:sz w:val="20"/>
-                                <w:szCs w:val="20"/>
-                                <w:lang w:val="en-GB"/>
-                              </w:rPr>
-                              <w:t>TableCallback</w:t>
-                            </w:r>
-                            <w:proofErr w:type="spellEnd"/>
-                            <w:r>
-                              <w:rPr>
-                                <w:rFonts w:ascii="Courier New" w:hAnsi="Courier New" w:cs="Courier New"/>
-                                <w:color w:val="808080"/>
-                                <w:sz w:val="20"/>
-                                <w:szCs w:val="20"/>
-                                <w:lang w:val="en-GB"/>
-                              </w:rPr>
-                              <w:t>"</w:t>
-                            </w:r>
-                            <w:r>
-                              <w:rPr>
-                                <w:rFonts w:ascii="Courier New" w:hAnsi="Courier New" w:cs="Courier New"/>
-                                <w:b/>
-                                <w:bCs/>
-                                <w:color w:val="000080"/>
-                                <w:sz w:val="20"/>
-                                <w:szCs w:val="20"/>
-                                <w:lang w:val="en-GB"/>
-                              </w:rPr>
-                              <w:t>,</w:t>
-                            </w:r>
-                            <w:r>
-                              <w:rPr>
-                                <w:rFonts w:ascii="Courier New" w:hAnsi="Courier New" w:cs="Courier New"/>
-                                <w:color w:val="000000"/>
-                                <w:sz w:val="20"/>
-                                <w:szCs w:val="20"/>
-                                <w:lang w:val="en-GB"/>
-                              </w:rPr>
-                              <w:t xml:space="preserve"> Logger</w:t>
-                            </w:r>
-                            <w:r>
-                              <w:rPr>
-                                <w:rFonts w:ascii="Courier New" w:hAnsi="Courier New" w:cs="Courier New"/>
-                                <w:b/>
-                                <w:bCs/>
-                                <w:color w:val="000080"/>
-                                <w:sz w:val="20"/>
-                                <w:szCs w:val="20"/>
-                                <w:lang w:val="en-GB"/>
-                              </w:rPr>
-                              <w:t>.</w:t>
-                            </w:r>
-                            <w:r>
-                              <w:rPr>
-                                <w:rFonts w:ascii="Courier New" w:hAnsi="Courier New" w:cs="Courier New"/>
-                                <w:color w:val="000000"/>
-                                <w:sz w:val="20"/>
-                                <w:szCs w:val="20"/>
-                                <w:lang w:val="en-GB"/>
-                              </w:rPr>
-                              <w:t>INFO</w:t>
-                            </w:r>
-                            <w:r>
-                              <w:rPr>
-                                <w:rFonts w:ascii="Courier New" w:hAnsi="Courier New" w:cs="Courier New"/>
-                                <w:b/>
-                                <w:bCs/>
-                                <w:color w:val="000080"/>
-                                <w:sz w:val="20"/>
-                                <w:szCs w:val="20"/>
-                                <w:lang w:val="en-GB"/>
-                              </w:rPr>
-                              <w:t>,</w:t>
-                            </w:r>
-                            <w:r>
-                              <w:rPr>
-                                <w:rFonts w:ascii="Courier New" w:hAnsi="Courier New" w:cs="Courier New"/>
-                                <w:color w:val="000000"/>
-                                <w:sz w:val="20"/>
-                                <w:szCs w:val="20"/>
-                                <w:lang w:val="en-GB"/>
-                              </w:rPr>
-                              <w:t xml:space="preserve"> </w:t>
-                            </w:r>
-                            <w:r>
-                              <w:rPr>
-                                <w:rFonts w:ascii="Courier New" w:hAnsi="Courier New" w:cs="Courier New"/>
-                                <w:color w:val="808080"/>
-                                <w:sz w:val="20"/>
-                                <w:szCs w:val="20"/>
-                                <w:lang w:val="en-GB"/>
-                              </w:rPr>
-                              <w:t>"script result="</w:t>
-                            </w:r>
-                            <w:r>
-                              <w:rPr>
-                                <w:rFonts w:ascii="Courier New" w:hAnsi="Courier New" w:cs="Courier New"/>
-                                <w:color w:val="000000"/>
-                                <w:sz w:val="20"/>
-                                <w:szCs w:val="20"/>
-                                <w:lang w:val="en-GB"/>
-                              </w:rPr>
-                              <w:t xml:space="preserve"> </w:t>
-                            </w:r>
-                            <w:r>
-                              <w:rPr>
-                                <w:rFonts w:ascii="Courier New" w:hAnsi="Courier New" w:cs="Courier New"/>
-                                <w:b/>
-                                <w:bCs/>
-                                <w:color w:val="000080"/>
-                                <w:sz w:val="20"/>
-                                <w:szCs w:val="20"/>
-                                <w:lang w:val="en-GB"/>
-                              </w:rPr>
-                              <w:t>+</w:t>
-                            </w:r>
-                            <w:r>
-                              <w:rPr>
-                                <w:rFonts w:ascii="Courier New" w:hAnsi="Courier New" w:cs="Courier New"/>
-                                <w:color w:val="000000"/>
-                                <w:sz w:val="20"/>
-                                <w:szCs w:val="20"/>
-                                <w:lang w:val="en-GB"/>
-                              </w:rPr>
-                              <w:t xml:space="preserve"> result</w:t>
-                            </w:r>
-                            <w:r>
-                              <w:rPr>
-                                <w:rFonts w:ascii="Courier New" w:hAnsi="Courier New" w:cs="Courier New"/>
-                                <w:b/>
-                                <w:bCs/>
-                                <w:color w:val="000080"/>
-                                <w:sz w:val="20"/>
-                                <w:szCs w:val="20"/>
-                                <w:lang w:val="en-GB"/>
-                              </w:rPr>
-                              <w:t>);</w:t>
-                            </w:r>
-                          </w:p>
-                          <w:p>
-                            <w:pPr>
-                              <w:autoSpaceDE w:val="0"/>
-                              <w:autoSpaceDN w:val="0"/>
-                              <w:adjustRightInd w:val="0"/>
-                              <w:spacing w:after="0" w:line="240" w:lineRule="auto"/>
-                              <w:rPr>
-                                <w:rFonts w:ascii="Courier New" w:hAnsi="Courier New" w:cs="Courier New"/>
-                                <w:color w:val="000000"/>
-                                <w:sz w:val="20"/>
-                                <w:szCs w:val="20"/>
-                                <w:lang w:val="en-GB"/>
-                              </w:rPr>
-                            </w:pPr>
-                            <w:r>
-                              <w:rPr>
-                                <w:rFonts w:ascii="Courier New" w:hAnsi="Courier New" w:cs="Courier New"/>
-                                <w:b/>
-                                <w:bCs/>
-                                <w:color w:val="000080"/>
-                                <w:sz w:val="20"/>
-                                <w:szCs w:val="20"/>
-                                <w:lang w:val="en-GB"/>
-                              </w:rPr>
-                              <w:t xml:space="preserve">  </w:t>
-                            </w:r>
-                            <w:r>
-                              <w:rPr>
-                                <w:rFonts w:ascii="Courier New" w:hAnsi="Courier New" w:cs="Courier New"/>
-                                <w:b/>
-                                <w:bCs/>
-                                <w:color w:val="000080"/>
-                                <w:sz w:val="20"/>
-                                <w:szCs w:val="20"/>
-                                <w:lang w:val="en-GB"/>
-                              </w:rPr>
-                              <w:t>}</w:t>
-                            </w:r>
-                            <w:r>
-                              <w:rPr>
-                                <w:rFonts w:ascii="Courier New" w:hAnsi="Courier New" w:cs="Courier New"/>
-                                <w:color w:val="000000"/>
-                                <w:sz w:val="20"/>
-                                <w:szCs w:val="20"/>
-                                <w:lang w:val="en-GB"/>
-                              </w:rPr>
-                              <w:t xml:space="preserve"> </w:t>
-                            </w:r>
-                            <w:r>
-                              <w:rPr>
-                                <w:rFonts w:ascii="Courier New" w:hAnsi="Courier New" w:cs="Courier New"/>
-                                <w:b/>
-                                <w:bCs/>
-                                <w:color w:val="0000FF"/>
-                                <w:sz w:val="20"/>
-                                <w:szCs w:val="20"/>
-                                <w:lang w:val="en-GB"/>
-                              </w:rPr>
-                              <w:t>catch</w:t>
-                            </w:r>
-                            <w:r>
-                              <w:rPr>
-                                <w:rFonts w:ascii="Courier New" w:hAnsi="Courier New" w:cs="Courier New"/>
-                                <w:color w:val="000000"/>
-                                <w:sz w:val="20"/>
-                                <w:szCs w:val="20"/>
-                                <w:lang w:val="en-GB"/>
-                              </w:rPr>
-                              <w:t xml:space="preserve"> </w:t>
-                            </w:r>
-                            <w:r>
-                              <w:rPr>
-                                <w:rFonts w:ascii="Courier New" w:hAnsi="Courier New" w:cs="Courier New"/>
-                                <w:b/>
-                                <w:bCs/>
-                                <w:color w:val="000080"/>
-                                <w:sz w:val="20"/>
-                                <w:szCs w:val="20"/>
-                                <w:lang w:val="en-GB"/>
-                              </w:rPr>
-                              <w:t>(</w:t>
-                            </w:r>
-                            <w:r>
-                              <w:rPr>
-                                <w:rFonts w:ascii="Courier New" w:hAnsi="Courier New" w:cs="Courier New"/>
-                                <w:color w:val="000000"/>
-                                <w:sz w:val="20"/>
-                                <w:szCs w:val="20"/>
-                                <w:lang w:val="en-GB"/>
-                              </w:rPr>
-                              <w:t>Exception e</w:t>
-                            </w:r>
-                            <w:r>
-                              <w:rPr>
-                                <w:rFonts w:ascii="Courier New" w:hAnsi="Courier New" w:cs="Courier New"/>
-                                <w:b/>
-                                <w:bCs/>
-                                <w:color w:val="000080"/>
-                                <w:sz w:val="20"/>
-                                <w:szCs w:val="20"/>
-                                <w:lang w:val="en-GB"/>
-                              </w:rPr>
-                              <w:t>)</w:t>
-                            </w:r>
-                            <w:r>
-                              <w:rPr>
-                                <w:rFonts w:ascii="Courier New" w:hAnsi="Courier New" w:cs="Courier New"/>
-                                <w:color w:val="000000"/>
-                                <w:sz w:val="20"/>
-                                <w:szCs w:val="20"/>
-                                <w:lang w:val="en-GB"/>
-                              </w:rPr>
-                              <w:t xml:space="preserve"> </w:t>
-                            </w:r>
-                            <w:r>
-                              <w:rPr>
-                                <w:rFonts w:ascii="Courier New" w:hAnsi="Courier New" w:cs="Courier New"/>
-                                <w:b/>
-                                <w:bCs/>
-                                <w:color w:val="000080"/>
-                                <w:sz w:val="20"/>
-                                <w:szCs w:val="20"/>
-                                <w:lang w:val="en-GB"/>
-                              </w:rPr>
-                              <w:t>{</w:t>
-                            </w:r>
-                          </w:p>
-                          <w:p>
-                            <w:pPr>
-                              <w:autoSpaceDE w:val="0"/>
-                              <w:autoSpaceDN w:val="0"/>
-                              <w:adjustRightInd w:val="0"/>
-                              <w:spacing w:after="0" w:line="240" w:lineRule="auto"/>
-                              <w:rPr>
-                                <w:rFonts w:ascii="Courier New" w:hAnsi="Courier New" w:cs="Courier New"/>
-                                <w:color w:val="000000"/>
-                                <w:sz w:val="20"/>
-                                <w:szCs w:val="20"/>
-                                <w:lang w:val="en-GB"/>
-                              </w:rPr>
-                            </w:pPr>
-                            <w:r>
-                              <w:rPr>
-                                <w:rFonts w:ascii="Courier New" w:hAnsi="Courier New" w:cs="Courier New"/>
-                                <w:color w:val="000000"/>
-                                <w:sz w:val="20"/>
-                                <w:szCs w:val="20"/>
-                                <w:lang w:val="en-GB"/>
-                              </w:rPr>
-                              <w:t xml:space="preserve">   </w:t>
-                            </w:r>
-                            <w:proofErr w:type="spellStart"/>
-                            <w:r>
-                              <w:rPr>
-                                <w:rFonts w:ascii="Courier New" w:hAnsi="Courier New" w:cs="Courier New"/>
-                                <w:color w:val="000000"/>
-                                <w:sz w:val="20"/>
-                                <w:szCs w:val="20"/>
-                                <w:lang w:val="en-GB"/>
-                              </w:rPr>
-                              <w:t>logger</w:t>
-                            </w:r>
-                            <w:r>
-                              <w:rPr>
-                                <w:rFonts w:ascii="Courier New" w:hAnsi="Courier New" w:cs="Courier New"/>
-                                <w:b/>
-                                <w:bCs/>
-                                <w:color w:val="000080"/>
-                                <w:sz w:val="20"/>
-                                <w:szCs w:val="20"/>
-                                <w:lang w:val="en-GB"/>
-                              </w:rPr>
-                              <w:t>.</w:t>
-                            </w:r>
-                            <w:r>
-                              <w:rPr>
-                                <w:rFonts w:ascii="Courier New" w:hAnsi="Courier New" w:cs="Courier New"/>
-                                <w:color w:val="000000"/>
-                                <w:sz w:val="20"/>
-                                <w:szCs w:val="20"/>
-                                <w:lang w:val="en-GB"/>
-                              </w:rPr>
-                              <w:t>log_</w:t>
-                            </w:r>
-                            <w:proofErr w:type="gramStart"/>
-                            <w:r>
-                              <w:rPr>
-                                <w:rFonts w:ascii="Courier New" w:hAnsi="Courier New" w:cs="Courier New"/>
-                                <w:color w:val="000000"/>
-                                <w:sz w:val="20"/>
-                                <w:szCs w:val="20"/>
-                                <w:lang w:val="en-GB"/>
-                              </w:rPr>
-                              <w:t>srvMsg</w:t>
-                            </w:r>
-                            <w:proofErr w:type="spellEnd"/>
-                            <w:r>
-                              <w:rPr>
-                                <w:rFonts w:ascii="Courier New" w:hAnsi="Courier New" w:cs="Courier New"/>
-                                <w:b/>
-                                <w:bCs/>
-                                <w:color w:val="000080"/>
-                                <w:sz w:val="20"/>
-                                <w:szCs w:val="20"/>
-                                <w:lang w:val="en-GB"/>
-                              </w:rPr>
-                              <w:t>(</w:t>
-                            </w:r>
-                            <w:proofErr w:type="gramEnd"/>
-                            <w:r>
-                              <w:rPr>
-                                <w:rFonts w:ascii="Courier New" w:hAnsi="Courier New" w:cs="Courier New"/>
-                                <w:color w:val="808080"/>
-                                <w:sz w:val="20"/>
-                                <w:szCs w:val="20"/>
-                                <w:lang w:val="en-GB"/>
-                              </w:rPr>
-                              <w:t>"</w:t>
-                            </w:r>
-                            <w:proofErr w:type="spellStart"/>
-                            <w:r>
-                              <w:rPr>
-                                <w:rFonts w:ascii="Courier New" w:hAnsi="Courier New" w:cs="Courier New"/>
-                                <w:color w:val="808080"/>
-                                <w:sz w:val="20"/>
-                                <w:szCs w:val="20"/>
-                                <w:lang w:val="en-GB"/>
-                              </w:rPr>
-                              <w:t>ExampleClientNode</w:t>
-                            </w:r>
-                            <w:proofErr w:type="spellEnd"/>
-                            <w:r>
-                              <w:rPr>
-                                <w:rFonts w:ascii="Courier New" w:hAnsi="Courier New" w:cs="Courier New"/>
-                                <w:color w:val="808080"/>
-                                <w:sz w:val="20"/>
-                                <w:szCs w:val="20"/>
-                                <w:lang w:val="en-GB"/>
-                              </w:rPr>
-                              <w:t>"</w:t>
-                            </w:r>
-                            <w:r>
-                              <w:rPr>
-                                <w:rFonts w:ascii="Courier New" w:hAnsi="Courier New" w:cs="Courier New"/>
-                                <w:b/>
-                                <w:bCs/>
-                                <w:color w:val="000080"/>
-                                <w:sz w:val="20"/>
-                                <w:szCs w:val="20"/>
-                                <w:lang w:val="en-GB"/>
-                              </w:rPr>
-                              <w:t>,</w:t>
-                            </w:r>
-                            <w:r>
-                              <w:rPr>
-                                <w:rFonts w:ascii="Courier New" w:hAnsi="Courier New" w:cs="Courier New"/>
-                                <w:color w:val="000000"/>
-                                <w:sz w:val="20"/>
-                                <w:szCs w:val="20"/>
-                                <w:lang w:val="en-GB"/>
-                              </w:rPr>
-                              <w:t xml:space="preserve"> </w:t>
-                            </w:r>
-                            <w:r>
-                              <w:rPr>
-                                <w:rFonts w:ascii="Courier New" w:hAnsi="Courier New" w:cs="Courier New"/>
-                                <w:color w:val="808080"/>
-                                <w:sz w:val="20"/>
-                                <w:szCs w:val="20"/>
-                                <w:lang w:val="en-GB"/>
-                              </w:rPr>
-                              <w:t>"</w:t>
-                            </w:r>
-                            <w:proofErr w:type="spellStart"/>
-                            <w:r>
-                              <w:rPr>
-                                <w:rFonts w:ascii="Courier New" w:hAnsi="Courier New" w:cs="Courier New"/>
-                                <w:color w:val="808080"/>
-                                <w:sz w:val="20"/>
-                                <w:szCs w:val="20"/>
-                                <w:lang w:val="en-GB"/>
-                              </w:rPr>
-                              <w:t>TableCallback</w:t>
-                            </w:r>
-                            <w:proofErr w:type="spellEnd"/>
-                            <w:r>
-                              <w:rPr>
-                                <w:rFonts w:ascii="Courier New" w:hAnsi="Courier New" w:cs="Courier New"/>
-                                <w:color w:val="808080"/>
-                                <w:sz w:val="20"/>
-                                <w:szCs w:val="20"/>
-                                <w:lang w:val="en-GB"/>
-                              </w:rPr>
-                              <w:t>"</w:t>
-                            </w:r>
-                            <w:r>
-                              <w:rPr>
-                                <w:rFonts w:ascii="Courier New" w:hAnsi="Courier New" w:cs="Courier New"/>
-                                <w:b/>
-                                <w:bCs/>
-                                <w:color w:val="000080"/>
-                                <w:sz w:val="20"/>
-                                <w:szCs w:val="20"/>
-                                <w:lang w:val="en-GB"/>
-                              </w:rPr>
-                              <w:t>,</w:t>
-                            </w:r>
-                            <w:r>
-                              <w:rPr>
-                                <w:rFonts w:ascii="Courier New" w:hAnsi="Courier New" w:cs="Courier New"/>
-                                <w:color w:val="000000"/>
-                                <w:sz w:val="20"/>
-                                <w:szCs w:val="20"/>
-                                <w:lang w:val="en-GB"/>
-                              </w:rPr>
-                              <w:t xml:space="preserve"> </w:t>
-                            </w:r>
-                            <w:proofErr w:type="spellStart"/>
-                            <w:r>
-                              <w:rPr>
-                                <w:rFonts w:ascii="Courier New" w:hAnsi="Courier New" w:cs="Courier New"/>
-                                <w:color w:val="000000"/>
-                                <w:sz w:val="20"/>
-                                <w:szCs w:val="20"/>
-                                <w:lang w:val="en-GB"/>
-                              </w:rPr>
-                              <w:t>Logger</w:t>
-                            </w:r>
-                            <w:r>
-                              <w:rPr>
-                                <w:rFonts w:ascii="Courier New" w:hAnsi="Courier New" w:cs="Courier New"/>
-                                <w:b/>
-                                <w:bCs/>
-                                <w:color w:val="000080"/>
-                                <w:sz w:val="20"/>
-                                <w:szCs w:val="20"/>
-                                <w:lang w:val="en-GB"/>
-                              </w:rPr>
-                              <w:t>.</w:t>
-                            </w:r>
-                            <w:r>
-                              <w:rPr>
-                                <w:rFonts w:ascii="Courier New" w:hAnsi="Courier New" w:cs="Courier New"/>
-                                <w:color w:val="000000"/>
-                                <w:sz w:val="20"/>
-                                <w:szCs w:val="20"/>
-                                <w:lang w:val="en-GB"/>
-                              </w:rPr>
-                              <w:t>ERR</w:t>
-                            </w:r>
-                            <w:proofErr w:type="spellEnd"/>
-                            <w:r>
-                              <w:rPr>
-                                <w:rFonts w:ascii="Courier New" w:hAnsi="Courier New" w:cs="Courier New"/>
-                                <w:b/>
-                                <w:bCs/>
-                                <w:color w:val="000080"/>
-                                <w:sz w:val="20"/>
-                                <w:szCs w:val="20"/>
-                                <w:lang w:val="en-GB"/>
-                              </w:rPr>
-                              <w:t>,</w:t>
-                            </w:r>
-                            <w:r>
-                              <w:rPr>
-                                <w:rFonts w:ascii="Courier New" w:hAnsi="Courier New" w:cs="Courier New"/>
-                                <w:color w:val="000000"/>
-                                <w:sz w:val="20"/>
-                                <w:szCs w:val="20"/>
-                                <w:lang w:val="en-GB"/>
-                              </w:rPr>
-                              <w:t xml:space="preserve"> e</w:t>
-                            </w:r>
-                            <w:r>
-                              <w:rPr>
-                                <w:rFonts w:ascii="Courier New" w:hAnsi="Courier New" w:cs="Courier New"/>
-                                <w:b/>
-                                <w:bCs/>
-                                <w:color w:val="000080"/>
-                                <w:sz w:val="20"/>
-                                <w:szCs w:val="20"/>
-                                <w:lang w:val="en-GB"/>
-                              </w:rPr>
-                              <w:t>);</w:t>
-                            </w:r>
-                          </w:p>
-                          <w:p>
-                            <w:pPr>
-                              <w:autoSpaceDE w:val="0"/>
-                              <w:autoSpaceDN w:val="0"/>
-                              <w:adjustRightInd w:val="0"/>
-                              <w:spacing w:after="0" w:line="240" w:lineRule="auto"/>
-                              <w:rPr>
-                                <w:rFonts w:ascii="Courier New" w:hAnsi="Courier New" w:cs="Courier New"/>
-                                <w:color w:val="000000"/>
-                                <w:sz w:val="20"/>
-                                <w:szCs w:val="20"/>
-                              </w:rPr>
-                            </w:pPr>
-                            <w:r>
-                              <w:rPr>
-                                <w:rFonts w:ascii="Courier New" w:hAnsi="Courier New" w:cs="Courier New"/>
-                                <w:b/>
-                                <w:bCs/>
-                                <w:color w:val="000080"/>
-                                <w:sz w:val="20"/>
-                                <w:szCs w:val="20"/>
-                                <w:lang w:val="en-GB"/>
-                              </w:rPr>
-                              <w:t xml:space="preserve"> </w:t>
-                            </w:r>
-                            <w:r>
-                              <w:rPr>
-                                <w:rFonts w:ascii="Courier New" w:hAnsi="Courier New" w:cs="Courier New"/>
-                                <w:b/>
-                                <w:bCs/>
-                                <w:color w:val="000080"/>
-                                <w:sz w:val="20"/>
-                                <w:szCs w:val="20"/>
-                              </w:rPr>
-                              <w:t>}</w:t>
-                            </w:r>
-                            <w:r>
-                              <w:rPr>
-                                <w:rFonts w:ascii="Courier New" w:hAnsi="Courier New" w:cs="Courier New"/>
-                                <w:color w:val="000000"/>
-                                <w:sz w:val="20"/>
-                                <w:szCs w:val="20"/>
                               </w:rPr>
                               <w:tab/>
-                            </w:r>
-                          </w:p>
-                          <w:p>
-                            <w:pPr>
-                              <w:autoSpaceDE w:val="0"/>
-                              <w:autoSpaceDN w:val="0"/>
-                              <w:adjustRightInd w:val="0"/>
-                              <w:spacing w:after="0" w:line="240" w:lineRule="auto"/>
-                              <w:rPr>
-                                <w:rFonts w:ascii="Courier New" w:hAnsi="Courier New" w:cs="Courier New"/>
-                                <w:b/>
-                                <w:bCs/>
-                                <w:color w:val="000080"/>
-                                <w:sz w:val="20"/>
-                                <w:szCs w:val="20"/>
-                              </w:rPr>
-                            </w:pPr>
-                            <w:r>
-                              <w:rPr>
-                                <w:rFonts w:ascii="Courier New" w:hAnsi="Courier New" w:cs="Courier New"/>
-                                <w:b/>
-                                <w:bCs/>
-                                <w:color w:val="000080"/>
-                                <w:sz w:val="20"/>
-                                <w:szCs w:val="20"/>
-                              </w:rPr>
-                              <w:t>}</w:t>
                             </w:r>
                           </w:p>
                         </w:txbxContent>
@@ -9390,7 +8731,7 @@
                           <w:szCs w:val="20"/>
                           <w:lang w:val="en-GB"/>
                         </w:rPr>
-                        <w:t>KalimaTuto</w:t>
+                        <w:t>KalimaScriptsTest</w:t>
                       </w:r>
                       <w:proofErr w:type="spellEnd"/>
                       <w:r>
@@ -9401,7 +8742,7 @@
                           <w:szCs w:val="20"/>
                           <w:lang w:val="en-GB"/>
                         </w:rPr>
-                        <w:t>/etc/scripts/reverse_string.js"</w:t>
+                        <w:t>/scripts/reverse_string.js"</w:t>
                       </w:r>
                       <w:r>
                         <w:rPr>
@@ -9430,40 +8771,18 @@
                           <w:lang w:val="en-GB"/>
                         </w:rPr>
                       </w:pPr>
-                      <w:proofErr w:type="spellStart"/>
                       <w:r>
                         <w:rPr>
                           <w:rFonts w:ascii="Courier New" w:hAnsi="Courier New" w:cs="Courier New"/>
-                          <w:color w:val="000000"/>
-                          <w:sz w:val="20"/>
-                          <w:szCs w:val="20"/>
-                          <w:lang w:val="en-GB"/>
-                        </w:rPr>
-                        <w:t>ContractHousing</w:t>
-                      </w:r>
-                      <w:proofErr w:type="spellEnd"/>
-                      <w:r>
-                        <w:rPr>
-                          <w:rFonts w:ascii="Courier New" w:hAnsi="Courier New" w:cs="Courier New"/>
-                          <w:color w:val="000000"/>
-                          <w:sz w:val="20"/>
-                          <w:szCs w:val="20"/>
-                          <w:lang w:val="en-GB"/>
-                        </w:rPr>
-                        <w:t xml:space="preserve"> </w:t>
-                      </w:r>
-                      <w:proofErr w:type="spellStart"/>
-                      <w:r>
-                        <w:rPr>
-                          <w:rFonts w:ascii="Courier New" w:hAnsi="Courier New" w:cs="Courier New"/>
-                          <w:color w:val="000000"/>
-                          <w:sz w:val="20"/>
-                          <w:szCs w:val="20"/>
-                          <w:lang w:val="en-GB"/>
-                        </w:rPr>
-                        <w:t>contractHousing</w:t>
-                      </w:r>
-                      <w:proofErr w:type="spellEnd"/>
+                          <w:b/>
+                          <w:bCs/>
+                          <w:color w:val="0000FF"/>
+                          <w:sz w:val="20"/>
+                          <w:szCs w:val="20"/>
+                          <w:lang w:val="en-GB"/>
+                        </w:rPr>
+                        <w:t>try</w:t>
+                      </w:r>
                       <w:r>
                         <w:rPr>
                           <w:rFonts w:ascii="Courier New" w:hAnsi="Courier New" w:cs="Courier New"/>
@@ -9484,113 +8803,7 @@
                           <w:szCs w:val="20"/>
                           <w:lang w:val="en-GB"/>
                         </w:rPr>
-                        <w:t>=</w:t>
-                      </w:r>
-                      <w:r>
-                        <w:rPr>
-                          <w:rFonts w:ascii="Courier New" w:hAnsi="Courier New" w:cs="Courier New"/>
-                          <w:color w:val="000000"/>
-                          <w:sz w:val="20"/>
-                          <w:szCs w:val="20"/>
-                          <w:lang w:val="en-GB"/>
-                        </w:rPr>
-                        <w:t xml:space="preserve"> </w:t>
-                      </w:r>
-                      <w:proofErr w:type="spellStart"/>
-                      <w:proofErr w:type="gramStart"/>
-                      <w:r>
-                        <w:rPr>
-                          <w:rFonts w:ascii="Courier New" w:hAnsi="Courier New" w:cs="Courier New"/>
-                          <w:b/>
-                          <w:bCs/>
-                          <w:color w:val="0000FF"/>
-                          <w:sz w:val="20"/>
-                          <w:szCs w:val="20"/>
-                          <w:lang w:val="en-GB"/>
-                        </w:rPr>
-                        <w:t>this</w:t>
-                      </w:r>
-                      <w:r>
-                        <w:rPr>
-                          <w:rFonts w:ascii="Courier New" w:hAnsi="Courier New" w:cs="Courier New"/>
-                          <w:b/>
-                          <w:bCs/>
-                          <w:color w:val="000080"/>
-                          <w:sz w:val="20"/>
-                          <w:szCs w:val="20"/>
-                          <w:lang w:val="en-GB"/>
-                        </w:rPr>
-                        <w:t>.</w:t>
-                      </w:r>
-                      <w:r>
-                        <w:rPr>
-                          <w:rFonts w:ascii="Courier New" w:hAnsi="Courier New" w:cs="Courier New"/>
-                          <w:color w:val="000000"/>
-                          <w:sz w:val="20"/>
-                          <w:szCs w:val="20"/>
-                          <w:lang w:val="en-GB"/>
-                        </w:rPr>
-                        <w:t>contractManager</w:t>
-                      </w:r>
-                      <w:r>
-                        <w:rPr>
-                          <w:rFonts w:ascii="Courier New" w:hAnsi="Courier New" w:cs="Courier New"/>
-                          <w:b/>
-                          <w:bCs/>
-                          <w:color w:val="000080"/>
-                          <w:sz w:val="20"/>
-                          <w:szCs w:val="20"/>
-                          <w:lang w:val="en-GB"/>
-                        </w:rPr>
-                        <w:t>.</w:t>
-                      </w:r>
-                      <w:r>
-                        <w:rPr>
-                          <w:rFonts w:ascii="Courier New" w:hAnsi="Courier New" w:cs="Courier New"/>
-                          <w:color w:val="000000"/>
-                          <w:sz w:val="20"/>
-                          <w:szCs w:val="20"/>
-                          <w:lang w:val="en-GB"/>
-                        </w:rPr>
-                        <w:t>getContractHousing</w:t>
-                      </w:r>
-                      <w:proofErr w:type="spellEnd"/>
-                      <w:proofErr w:type="gramEnd"/>
-                      <w:r>
-                        <w:rPr>
-                          <w:rFonts w:ascii="Courier New" w:hAnsi="Courier New" w:cs="Courier New"/>
-                          <w:b/>
-                          <w:bCs/>
-                          <w:color w:val="000080"/>
-                          <w:sz w:val="20"/>
-                          <w:szCs w:val="20"/>
-                          <w:lang w:val="en-GB"/>
-                        </w:rPr>
-                        <w:t>(</w:t>
-                      </w:r>
-                      <w:proofErr w:type="spellStart"/>
-                      <w:r>
-                        <w:rPr>
-                          <w:rFonts w:ascii="Courier New" w:hAnsi="Courier New" w:cs="Courier New"/>
-                          <w:color w:val="000000"/>
-                          <w:sz w:val="20"/>
-                          <w:szCs w:val="20"/>
-                          <w:lang w:val="en-GB"/>
-                        </w:rPr>
-                        <w:t>scriptPath</w:t>
-                      </w:r>
-                      <w:proofErr w:type="spellEnd"/>
-                      <w:r>
-                        <w:rPr>
-                          <w:rFonts w:ascii="Courier New" w:hAnsi="Courier New" w:cs="Courier New"/>
-                          <w:b/>
-                          <w:bCs/>
-                          <w:color w:val="000080"/>
-                          <w:sz w:val="20"/>
-                          <w:szCs w:val="20"/>
-                          <w:lang w:val="en-GB"/>
-                        </w:rPr>
-                        <w:t>);</w:t>
+                        <w:t>{</w:t>
                       </w:r>
                     </w:p>
                     <w:p>
@@ -9607,18 +8820,16 @@
                           <w:lang w:val="en-GB"/>
                         </w:rPr>
                       </w:pPr>
-                      <w:proofErr w:type="gramStart"/>
                       <w:r>
                         <w:rPr>
                           <w:rFonts w:ascii="Courier New" w:hAnsi="Courier New" w:cs="Courier New"/>
-                          <w:b/>
-                          <w:bCs/>
-                          <w:color w:val="0000FF"/>
-                          <w:sz w:val="20"/>
-                          <w:szCs w:val="20"/>
-                          <w:lang w:val="en-GB"/>
-                        </w:rPr>
-                        <w:t>if</w:t>
+                          <w:color w:val="000000"/>
+                          <w:sz w:val="20"/>
+                          <w:szCs w:val="20"/>
+                          <w:lang w:val="en-GB"/>
+                        </w:rPr>
+                        <w:tab/>
+                        <w:t xml:space="preserve">String result </w:t>
                       </w:r>
                       <w:r>
                         <w:rPr>
@@ -9630,21 +8841,8 @@
                           <w:szCs w:val="20"/>
                           <w:lang w:val="en-GB"/>
                         </w:rPr>
-                        <w:t>(</w:t>
-                      </w:r>
-                      <w:proofErr w:type="spellStart"/>
-                      <w:proofErr w:type="gramEnd"/>
-                      <w:r>
-                        <w:rPr>
-                          <w:rFonts w:ascii="Courier New" w:hAnsi="Courier New" w:cs="Courier New"/>
-                          <w:color w:val="000000"/>
-                          <w:sz w:val="20"/>
-                          <w:szCs w:val="20"/>
-                          <w:lang w:val="en-GB"/>
-                        </w:rPr>
-                        <w:t>contractHousing</w:t>
-                      </w:r>
-                      <w:proofErr w:type="spellEnd"/>
+                        <w:t>=</w:t>
+                      </w:r>
                       <w:r>
                         <w:rPr>
                           <w:rFonts w:ascii="Courier New" w:hAnsi="Courier New" w:cs="Courier New"/>
@@ -9665,7 +8863,7 @@
                           <w:szCs w:val="20"/>
                           <w:lang w:val="en-GB"/>
                         </w:rPr>
-                        <w:t>!=</w:t>
+                        <w:t>(</w:t>
                       </w:r>
                       <w:r>
                         <w:rPr>
@@ -9675,19 +8873,7 @@
                           <w:szCs w:val="20"/>
                           <w:lang w:val="en-GB"/>
                         </w:rPr>
-                        <w:t xml:space="preserve"> </w:t>
-                      </w:r>
-                      <w:r>
-                        <w:rPr>
-                          <w:rFonts w:ascii="Courier New" w:hAnsi="Courier New" w:cs="Courier New"/>
-                          <w:b/>
-                          <w:bCs/>
-                          <w:color w:val="0000FF"/>
-                          <w:sz w:val="20"/>
-                          <w:szCs w:val="20"/>
-                          <w:lang w:val="en-GB"/>
-                        </w:rPr>
-                        <w:t>null</w:t>
+                        <w:t>String</w:t>
                       </w:r>
                       <w:r>
                         <w:rPr>
@@ -9711,6 +8897,17 @@
                         </w:rPr>
                         <w:t xml:space="preserve"> </w:t>
                       </w:r>
+                      <w:proofErr w:type="spellStart"/>
+                      <w:r>
+                        <w:rPr>
+                          <w:rFonts w:ascii="Courier New" w:hAnsi="Courier New" w:cs="Courier New"/>
+                          <w:color w:val="000000"/>
+                          <w:sz w:val="20"/>
+                          <w:szCs w:val="20"/>
+                          <w:lang w:val="en-GB"/>
+                        </w:rPr>
+                        <w:t>contractManager</w:t>
+                      </w:r>
                       <w:r>
                         <w:rPr>
                           <w:rFonts w:ascii="Courier New" w:hAnsi="Courier New" w:cs="Courier New"/>
@@ -9721,7 +8918,142 @@
                           <w:szCs w:val="20"/>
                           <w:lang w:val="en-GB"/>
                         </w:rPr>
-                        <w:t>{</w:t>
+                        <w:t>.</w:t>
+                      </w:r>
+                      <w:r>
+                        <w:rPr>
+                          <w:rFonts w:ascii="Courier New" w:hAnsi="Courier New" w:cs="Courier New"/>
+                          <w:color w:val="000000"/>
+                          <w:sz w:val="20"/>
+                          <w:szCs w:val="20"/>
+                          <w:lang w:val="en-GB"/>
+                        </w:rPr>
+                        <w:t>runFunction</w:t>
+                      </w:r>
+                      <w:proofErr w:type="spellEnd"/>
+                      <w:r>
+                        <w:rPr>
+                          <w:rFonts w:ascii="Courier New" w:hAnsi="Courier New" w:cs="Courier New"/>
+                          <w:b/>
+                          <w:bCs/>
+                          <w:color w:val="000080"/>
+                          <w:sz w:val="20"/>
+                          <w:szCs w:val="20"/>
+                          <w:lang w:val="en-GB"/>
+                        </w:rPr>
+                        <w:t>(</w:t>
+                      </w:r>
+                      <w:proofErr w:type="spellStart"/>
+                      <w:r>
+                        <w:rPr>
+                          <w:rFonts w:ascii="Courier New" w:hAnsi="Courier New" w:cs="Courier New"/>
+                          <w:color w:val="000000"/>
+                          <w:sz w:val="20"/>
+                          <w:szCs w:val="20"/>
+                          <w:lang w:val="en-GB"/>
+                        </w:rPr>
+                        <w:t>scriptPath</w:t>
+                      </w:r>
+                      <w:proofErr w:type="spellEnd"/>
+                      <w:r>
+                        <w:rPr>
+                          <w:rFonts w:ascii="Courier New" w:hAnsi="Courier New" w:cs="Courier New"/>
+                          <w:b/>
+                          <w:bCs/>
+                          <w:color w:val="000080"/>
+                          <w:sz w:val="20"/>
+                          <w:szCs w:val="20"/>
+                          <w:lang w:val="en-GB"/>
+                        </w:rPr>
+                        <w:t>,</w:t>
+                      </w:r>
+                      <w:r>
+                        <w:rPr>
+                          <w:rFonts w:ascii="Courier New" w:hAnsi="Courier New" w:cs="Courier New"/>
+                          <w:color w:val="000000"/>
+                          <w:sz w:val="20"/>
+                          <w:szCs w:val="20"/>
+                          <w:lang w:val="en-GB"/>
+                        </w:rPr>
+                        <w:t xml:space="preserve"> </w:t>
+                      </w:r>
+                      <w:r>
+                        <w:rPr>
+                          <w:rFonts w:ascii="Courier New" w:hAnsi="Courier New" w:cs="Courier New"/>
+                          <w:color w:val="808080"/>
+                          <w:sz w:val="20"/>
+                          <w:szCs w:val="20"/>
+                          <w:lang w:val="en-GB"/>
+                        </w:rPr>
+                        <w:t>"main"</w:t>
+                      </w:r>
+                      <w:r>
+                        <w:rPr>
+                          <w:rFonts w:ascii="Courier New" w:hAnsi="Courier New" w:cs="Courier New"/>
+                          <w:b/>
+                          <w:bCs/>
+                          <w:color w:val="000080"/>
+                          <w:sz w:val="20"/>
+                          <w:szCs w:val="20"/>
+                          <w:lang w:val="en-GB"/>
+                        </w:rPr>
+                        <w:t>,</w:t>
+                      </w:r>
+                      <w:r>
+                        <w:rPr>
+                          <w:rFonts w:ascii="Courier New" w:hAnsi="Courier New" w:cs="Courier New"/>
+                          <w:color w:val="000000"/>
+                          <w:sz w:val="20"/>
+                          <w:szCs w:val="20"/>
+                          <w:lang w:val="en-GB"/>
+                        </w:rPr>
+                        <w:t xml:space="preserve"> logger</w:t>
+                      </w:r>
+                      <w:r>
+                        <w:rPr>
+                          <w:rFonts w:ascii="Courier New" w:hAnsi="Courier New" w:cs="Courier New"/>
+                          <w:b/>
+                          <w:bCs/>
+                          <w:color w:val="000080"/>
+                          <w:sz w:val="20"/>
+                          <w:szCs w:val="20"/>
+                          <w:lang w:val="en-GB"/>
+                        </w:rPr>
+                        <w:t>,</w:t>
+                      </w:r>
+                      <w:r>
+                        <w:rPr>
+                          <w:rFonts w:ascii="Courier New" w:hAnsi="Courier New" w:cs="Courier New"/>
+                          <w:color w:val="000000"/>
+                          <w:sz w:val="20"/>
+                          <w:szCs w:val="20"/>
+                          <w:lang w:val="en-GB"/>
+                        </w:rPr>
+                        <w:t xml:space="preserve"> </w:t>
+                      </w:r>
+                      <w:proofErr w:type="spellStart"/>
+                      <w:r>
+                        <w:rPr>
+                          <w:rFonts w:ascii="Courier New" w:hAnsi="Courier New" w:cs="Courier New"/>
+                          <w:color w:val="000000"/>
+                          <w:sz w:val="20"/>
+                          <w:szCs w:val="20"/>
+                          <w:lang w:val="en-GB"/>
+                        </w:rPr>
+                        <w:t>kMsg</w:t>
+                      </w:r>
+                      <w:proofErr w:type="spellEnd"/>
+                      <w:r>
+                        <w:rPr>
+                          <w:rFonts w:ascii="Courier New" w:hAnsi="Courier New" w:cs="Courier New"/>
+                          <w:b/>
+                          <w:bCs/>
+                          <w:color w:val="000080"/>
+                          <w:sz w:val="20"/>
+                          <w:szCs w:val="20"/>
+                          <w:lang w:val="en-GB"/>
+                        </w:rPr>
+                        <w:t>);</w:t>
                       </w:r>
                     </w:p>
                     <w:p>
@@ -9746,7 +9078,7 @@
                           <w:szCs w:val="20"/>
                           <w:lang w:val="en-GB"/>
                         </w:rPr>
-                        <w:t xml:space="preserve"> </w:t>
+                        <w:tab/>
                       </w:r>
                       <w:proofErr w:type="spellStart"/>
                       <w:r>
@@ -9757,18 +9089,7 @@
                           <w:szCs w:val="20"/>
                           <w:lang w:val="en-GB"/>
                         </w:rPr>
-                        <w:t>SimpleBindings</w:t>
-                      </w:r>
-                      <w:proofErr w:type="spellEnd"/>
-                      <w:r>
-                        <w:rPr>
-                          <w:rFonts w:ascii="Courier New" w:hAnsi="Courier New" w:cs="Courier New"/>
-                          <w:color w:val="000000"/>
-                          <w:sz w:val="20"/>
-                          <w:szCs w:val="20"/>
-                          <w:lang w:val="en-GB"/>
-                        </w:rPr>
-                        <w:t xml:space="preserve"> bindings </w:t>
+                        <w:t>logger</w:t>
                       </w:r>
                       <w:r>
                         <w:rPr>
@@ -9780,7 +9101,7 @@
                           <w:szCs w:val="20"/>
                           <w:lang w:val="en-GB"/>
                         </w:rPr>
-                        <w:t>=</w:t>
+                        <w:t>.</w:t>
                       </w:r>
                       <w:r>
                         <w:rPr>
@@ -9790,9 +9111,9 @@
                           <w:szCs w:val="20"/>
                           <w:lang w:val="en-GB"/>
                         </w:rPr>
-                        <w:t xml:space="preserve"> </w:t>
-                      </w:r>
-                      <w:proofErr w:type="spellStart"/>
+                        <w:t>log_</w:t>
+                      </w:r>
+                      <w:proofErr w:type="gramStart"/>
                       <w:r>
                         <w:rPr>
                           <w:rFonts w:ascii="Courier New" w:hAnsi="Courier New" w:cs="Courier New"/>
@@ -9801,8 +9122,9 @@
                           <w:szCs w:val="20"/>
                           <w:lang w:val="en-GB"/>
                         </w:rPr>
-                        <w:t>contractHousing</w:t>
-                      </w:r>
+                        <w:t>srvMsg</w:t>
+                      </w:r>
+                      <w:proofErr w:type="spellEnd"/>
                       <w:r>
                         <w:rPr>
                           <w:rFonts w:ascii="Courier New" w:hAnsi="Courier New" w:cs="Courier New"/>
@@ -9813,19 +9135,41 @@
                           <w:szCs w:val="20"/>
                           <w:lang w:val="en-GB"/>
                         </w:rPr>
-                        <w:t>.</w:t>
-                      </w:r>
+                        <w:t>(</w:t>
+                      </w:r>
+                      <w:proofErr w:type="gramEnd"/>
                       <w:r>
                         <w:rPr>
                           <w:rFonts w:ascii="Courier New" w:hAnsi="Courier New" w:cs="Courier New"/>
-                          <w:color w:val="000000"/>
-                          <w:sz w:val="20"/>
-                          <w:szCs w:val="20"/>
-                          <w:lang w:val="en-GB"/>
-                        </w:rPr>
-                        <w:t>getBindings</w:t>
+                          <w:color w:val="808080"/>
+                          <w:sz w:val="20"/>
+                          <w:szCs w:val="20"/>
+                          <w:lang w:val="en-GB"/>
+                        </w:rPr>
+                        <w:t>"</w:t>
+                      </w:r>
+                      <w:proofErr w:type="spellStart"/>
+                      <w:r>
+                        <w:rPr>
+                          <w:rFonts w:ascii="Courier New" w:hAnsi="Courier New" w:cs="Courier New"/>
+                          <w:color w:val="808080"/>
+                          <w:sz w:val="20"/>
+                          <w:szCs w:val="20"/>
+                          <w:lang w:val="en-GB"/>
+                        </w:rPr>
+                        <w:t>ExampleClientNode</w:t>
                       </w:r>
                       <w:proofErr w:type="spellEnd"/>
+                      <w:r>
+                        <w:rPr>
+                          <w:rFonts w:ascii="Courier New" w:hAnsi="Courier New" w:cs="Courier New"/>
+                          <w:color w:val="808080"/>
+                          <w:sz w:val="20"/>
+                          <w:szCs w:val="20"/>
+                          <w:lang w:val="en-GB"/>
+                        </w:rPr>
+                        <w:t>"</w:t>
+                      </w:r>
                       <w:r>
                         <w:rPr>
                           <w:rFonts w:ascii="Courier New" w:hAnsi="Courier New" w:cs="Courier New"/>
@@ -9836,7 +9180,169 @@
                           <w:szCs w:val="20"/>
                           <w:lang w:val="en-GB"/>
                         </w:rPr>
-                        <w:t>();</w:t>
+                        <w:t>,</w:t>
+                      </w:r>
+                      <w:r>
+                        <w:rPr>
+                          <w:rFonts w:ascii="Courier New" w:hAnsi="Courier New" w:cs="Courier New"/>
+                          <w:color w:val="000000"/>
+                          <w:sz w:val="20"/>
+                          <w:szCs w:val="20"/>
+                          <w:lang w:val="en-GB"/>
+                        </w:rPr>
+                        <w:t xml:space="preserve"> </w:t>
+                      </w:r>
+                      <w:r>
+                        <w:rPr>
+                          <w:rFonts w:ascii="Courier New" w:hAnsi="Courier New" w:cs="Courier New"/>
+                          <w:color w:val="808080"/>
+                          <w:sz w:val="20"/>
+                          <w:szCs w:val="20"/>
+                          <w:lang w:val="en-GB"/>
+                        </w:rPr>
+                        <w:t>"</w:t>
+                      </w:r>
+                      <w:proofErr w:type="spellStart"/>
+                      <w:r>
+                        <w:rPr>
+                          <w:rFonts w:ascii="Courier New" w:hAnsi="Courier New" w:cs="Courier New"/>
+                          <w:color w:val="808080"/>
+                          <w:sz w:val="20"/>
+                          <w:szCs w:val="20"/>
+                          <w:lang w:val="en-GB"/>
+                        </w:rPr>
+                        <w:t>TableCallback</w:t>
+                      </w:r>
+                      <w:proofErr w:type="spellEnd"/>
+                      <w:r>
+                        <w:rPr>
+                          <w:rFonts w:ascii="Courier New" w:hAnsi="Courier New" w:cs="Courier New"/>
+                          <w:color w:val="808080"/>
+                          <w:sz w:val="20"/>
+                          <w:szCs w:val="20"/>
+                          <w:lang w:val="en-GB"/>
+                        </w:rPr>
+                        <w:t>"</w:t>
+                      </w:r>
+                      <w:r>
+                        <w:rPr>
+                          <w:rFonts w:ascii="Courier New" w:hAnsi="Courier New" w:cs="Courier New"/>
+                          <w:b/>
+                          <w:bCs/>
+                          <w:color w:val="000080"/>
+                          <w:sz w:val="20"/>
+                          <w:szCs w:val="20"/>
+                          <w:lang w:val="en-GB"/>
+                        </w:rPr>
+                        <w:t>,</w:t>
+                      </w:r>
+                      <w:r>
+                        <w:rPr>
+                          <w:rFonts w:ascii="Courier New" w:hAnsi="Courier New" w:cs="Courier New"/>
+                          <w:color w:val="000000"/>
+                          <w:sz w:val="20"/>
+                          <w:szCs w:val="20"/>
+                          <w:lang w:val="en-GB"/>
+                        </w:rPr>
+                        <w:t xml:space="preserve"> Logger</w:t>
+                      </w:r>
+                      <w:r>
+                        <w:rPr>
+                          <w:rFonts w:ascii="Courier New" w:hAnsi="Courier New" w:cs="Courier New"/>
+                          <w:b/>
+                          <w:bCs/>
+                          <w:color w:val="000080"/>
+                          <w:sz w:val="20"/>
+                          <w:szCs w:val="20"/>
+                          <w:lang w:val="en-GB"/>
+                        </w:rPr>
+                        <w:t>.</w:t>
+                      </w:r>
+                      <w:r>
+                        <w:rPr>
+                          <w:rFonts w:ascii="Courier New" w:hAnsi="Courier New" w:cs="Courier New"/>
+                          <w:color w:val="000000"/>
+                          <w:sz w:val="20"/>
+                          <w:szCs w:val="20"/>
+                          <w:lang w:val="en-GB"/>
+                        </w:rPr>
+                        <w:t>INFO</w:t>
+                      </w:r>
+                      <w:r>
+                        <w:rPr>
+                          <w:rFonts w:ascii="Courier New" w:hAnsi="Courier New" w:cs="Courier New"/>
+                          <w:b/>
+                          <w:bCs/>
+                          <w:color w:val="000080"/>
+                          <w:sz w:val="20"/>
+                          <w:szCs w:val="20"/>
+                          <w:lang w:val="en-GB"/>
+                        </w:rPr>
+                        <w:t>,</w:t>
+                      </w:r>
+                      <w:r>
+                        <w:rPr>
+                          <w:rFonts w:ascii="Courier New" w:hAnsi="Courier New" w:cs="Courier New"/>
+                          <w:color w:val="000000"/>
+                          <w:sz w:val="20"/>
+                          <w:szCs w:val="20"/>
+                          <w:lang w:val="en-GB"/>
+                        </w:rPr>
+                        <w:t xml:space="preserve"> </w:t>
+                      </w:r>
+                      <w:r>
+                        <w:rPr>
+                          <w:rFonts w:ascii="Courier New" w:hAnsi="Courier New" w:cs="Courier New"/>
+                          <w:color w:val="808080"/>
+                          <w:sz w:val="20"/>
+                          <w:szCs w:val="20"/>
+                          <w:lang w:val="en-GB"/>
+                        </w:rPr>
+                        <w:t>"script result="</w:t>
+                      </w:r>
+                      <w:r>
+                        <w:rPr>
+                          <w:rFonts w:ascii="Courier New" w:hAnsi="Courier New" w:cs="Courier New"/>
+                          <w:color w:val="000000"/>
+                          <w:sz w:val="20"/>
+                          <w:szCs w:val="20"/>
+                          <w:lang w:val="en-GB"/>
+                        </w:rPr>
+                        <w:t xml:space="preserve"> </w:t>
+                      </w:r>
+                      <w:r>
+                        <w:rPr>
+                          <w:rFonts w:ascii="Courier New" w:hAnsi="Courier New" w:cs="Courier New"/>
+                          <w:b/>
+                          <w:bCs/>
+                          <w:color w:val="000080"/>
+                          <w:sz w:val="20"/>
+                          <w:szCs w:val="20"/>
+                          <w:lang w:val="en-GB"/>
+                        </w:rPr>
+                        <w:t>+</w:t>
+                      </w:r>
+                      <w:r>
+                        <w:rPr>
+                          <w:rFonts w:ascii="Courier New" w:hAnsi="Courier New" w:cs="Courier New"/>
+                          <w:color w:val="000000"/>
+                          <w:sz w:val="20"/>
+                          <w:szCs w:val="20"/>
+                          <w:lang w:val="en-GB"/>
+                        </w:rPr>
+                        <w:t xml:space="preserve"> result</w:t>
+                      </w:r>
+                      <w:r>
+                        <w:rPr>
+                          <w:rFonts w:ascii="Courier New" w:hAnsi="Courier New" w:cs="Courier New"/>
+                          <w:b/>
+                          <w:bCs/>
+                          <w:color w:val="000080"/>
+                          <w:sz w:val="20"/>
+                          <w:szCs w:val="20"/>
+                          <w:lang w:val="en-GB"/>
+                        </w:rPr>
+                        <w:t>);</w:t>
                       </w:r>
                     </w:p>
                     <w:p>
@@ -9856,6 +9362,18 @@
                       <w:r>
                         <w:rPr>
                           <w:rFonts w:ascii="Courier New" w:hAnsi="Courier New" w:cs="Courier New"/>
+                          <w:b/>
+                          <w:bCs/>
+                          <w:color w:val="000080"/>
+                          <w:sz w:val="20"/>
+                          <w:szCs w:val="20"/>
+                          <w:lang w:val="en-GB"/>
+                        </w:rPr>
+                        <w:t>}</w:t>
+                      </w:r>
+                      <w:r>
+                        <w:rPr>
+                          <w:rFonts w:ascii="Courier New" w:hAnsi="Courier New" w:cs="Courier New"/>
                           <w:color w:val="000000"/>
                           <w:sz w:val="20"/>
                           <w:szCs w:val="20"/>
@@ -9863,17 +9381,27 @@
                         </w:rPr>
                         <w:t xml:space="preserve"> </w:t>
                       </w:r>
-                      <w:proofErr w:type="spellStart"/>
-                      <w:proofErr w:type="gramStart"/>
                       <w:r>
                         <w:rPr>
                           <w:rFonts w:ascii="Courier New" w:hAnsi="Courier New" w:cs="Courier New"/>
-                          <w:color w:val="000000"/>
-                          <w:sz w:val="20"/>
-                          <w:szCs w:val="20"/>
-                          <w:lang w:val="en-GB"/>
-                        </w:rPr>
-                        <w:t>bindings</w:t>
+                          <w:b/>
+                          <w:bCs/>
+                          <w:color w:val="0000FF"/>
+                          <w:sz w:val="20"/>
+                          <w:szCs w:val="20"/>
+                          <w:lang w:val="en-GB"/>
+                        </w:rPr>
+                        <w:t>catch</w:t>
+                      </w:r>
+                      <w:r>
+                        <w:rPr>
+                          <w:rFonts w:ascii="Courier New" w:hAnsi="Courier New" w:cs="Courier New"/>
+                          <w:color w:val="000000"/>
+                          <w:sz w:val="20"/>
+                          <w:szCs w:val="20"/>
+                          <w:lang w:val="en-GB"/>
+                        </w:rPr>
+                        <w:t xml:space="preserve"> </w:t>
                       </w:r>
                       <w:r>
                         <w:rPr>
@@ -9885,7 +9413,7 @@
                           <w:szCs w:val="20"/>
                           <w:lang w:val="en-GB"/>
                         </w:rPr>
-                        <w:t>.</w:t>
+                        <w:t>(</w:t>
                       </w:r>
                       <w:r>
                         <w:rPr>
@@ -9895,9 +9423,8 @@
                           <w:szCs w:val="20"/>
                           <w:lang w:val="en-GB"/>
                         </w:rPr>
-                        <w:t>put</w:t>
-                      </w:r>
-                      <w:proofErr w:type="spellEnd"/>
+                        <w:t>Exception e</w:t>
+                      </w:r>
                       <w:r>
                         <w:rPr>
                           <w:rFonts w:ascii="Courier New" w:hAnsi="Courier New" w:cs="Courier New"/>
@@ -9908,40 +9435,17 @@
                           <w:szCs w:val="20"/>
                           <w:lang w:val="en-GB"/>
                         </w:rPr>
-                        <w:t>(</w:t>
-                      </w:r>
-                      <w:proofErr w:type="gramEnd"/>
+                        <w:t>)</w:t>
+                      </w:r>
                       <w:r>
                         <w:rPr>
                           <w:rFonts w:ascii="Courier New" w:hAnsi="Courier New" w:cs="Courier New"/>
-                          <w:color w:val="808080"/>
-                          <w:sz w:val="20"/>
-                          <w:szCs w:val="20"/>
-                          <w:lang w:val="en-GB"/>
-                        </w:rPr>
-                        <w:t>"</w:t>
-                      </w:r>
-                      <w:proofErr w:type="spellStart"/>
-                      <w:r>
-                        <w:rPr>
-                          <w:rFonts w:ascii="Courier New" w:hAnsi="Courier New" w:cs="Courier New"/>
-                          <w:color w:val="808080"/>
-                          <w:sz w:val="20"/>
-                          <w:szCs w:val="20"/>
-                          <w:lang w:val="en-GB"/>
-                        </w:rPr>
-                        <w:t>kMsg</w:t>
-                      </w:r>
-                      <w:proofErr w:type="spellEnd"/>
-                      <w:r>
-                        <w:rPr>
-                          <w:rFonts w:ascii="Courier New" w:hAnsi="Courier New" w:cs="Courier New"/>
-                          <w:color w:val="808080"/>
-                          <w:sz w:val="20"/>
-                          <w:szCs w:val="20"/>
-                          <w:lang w:val="en-GB"/>
-                        </w:rPr>
-                        <w:t>"</w:t>
+                          <w:color w:val="000000"/>
+                          <w:sz w:val="20"/>
+                          <w:szCs w:val="20"/>
+                          <w:lang w:val="en-GB"/>
+                        </w:rPr>
+                        <w:t xml:space="preserve"> </w:t>
                       </w:r>
                       <w:r>
                         <w:rPr>
@@ -9953,41 +9457,7 @@
                           <w:szCs w:val="20"/>
                           <w:lang w:val="en-GB"/>
                         </w:rPr>
-                        <w:t>,</w:t>
-                      </w:r>
-                      <w:r>
-                        <w:rPr>
-                          <w:rFonts w:ascii="Courier New" w:hAnsi="Courier New" w:cs="Courier New"/>
-                          <w:color w:val="000000"/>
-                          <w:sz w:val="20"/>
-                          <w:szCs w:val="20"/>
-                          <w:lang w:val="en-GB"/>
-                        </w:rPr>
-                        <w:t xml:space="preserve"> </w:t>
-                      </w:r>
-                      <w:proofErr w:type="spellStart"/>
-                      <w:r>
-                        <w:rPr>
-                          <w:rFonts w:ascii="Courier New" w:hAnsi="Courier New" w:cs="Courier New"/>
-                          <w:color w:val="000000"/>
-                          <w:sz w:val="20"/>
-                          <w:szCs w:val="20"/>
-                          <w:lang w:val="en-GB"/>
-                        </w:rPr>
-                        <w:t>kMsg</w:t>
-                      </w:r>
-                      <w:proofErr w:type="spellEnd"/>
-                      <w:r>
-                        <w:rPr>
-                          <w:rFonts w:ascii="Courier New" w:hAnsi="Courier New" w:cs="Courier New"/>
-                          <w:b/>
-                          <w:bCs/>
-                          <w:color w:val="000080"/>
-                          <w:sz w:val="20"/>
-                          <w:szCs w:val="20"/>
-                          <w:lang w:val="en-GB"/>
-                        </w:rPr>
-                        <w:t>);</w:t>
+                        <w:t>{</w:t>
                       </w:r>
                     </w:p>
                     <w:p>
@@ -10012,10 +9482,9 @@
                           <w:szCs w:val="20"/>
                           <w:lang w:val="en-GB"/>
                         </w:rPr>
-                        <w:t xml:space="preserve"> </w:t>
+                        <w:tab/>
                       </w:r>
                       <w:proofErr w:type="spellStart"/>
-                      <w:proofErr w:type="gramStart"/>
                       <w:r>
                         <w:rPr>
                           <w:rFonts w:ascii="Courier New" w:hAnsi="Courier New" w:cs="Courier New"/>
@@ -10024,7 +9493,7 @@
                           <w:szCs w:val="20"/>
                           <w:lang w:val="en-GB"/>
                         </w:rPr>
-                        <w:t>bindings</w:t>
+                        <w:t>logger</w:t>
                       </w:r>
                       <w:r>
                         <w:rPr>
@@ -10046,7 +9515,18 @@
                           <w:szCs w:val="20"/>
                           <w:lang w:val="en-GB"/>
                         </w:rPr>
-                        <w:t>put</w:t>
+                        <w:t>log_</w:t>
+                      </w:r>
+                      <w:proofErr w:type="gramStart"/>
+                      <w:r>
+                        <w:rPr>
+                          <w:rFonts w:ascii="Courier New" w:hAnsi="Courier New" w:cs="Courier New"/>
+                          <w:color w:val="000000"/>
+                          <w:sz w:val="20"/>
+                          <w:szCs w:val="20"/>
+                          <w:lang w:val="en-GB"/>
+                        </w:rPr>
+                        <w:t>srvMsg</w:t>
                       </w:r>
                       <w:proofErr w:type="spellEnd"/>
                       <w:r>
@@ -10070,7 +9550,29 @@
                           <w:szCs w:val="20"/>
                           <w:lang w:val="en-GB"/>
                         </w:rPr>
-                        <w:t>"logger"</w:t>
+                        <w:t>"</w:t>
+                      </w:r>
+                      <w:proofErr w:type="spellStart"/>
+                      <w:r>
+                        <w:rPr>
+                          <w:rFonts w:ascii="Courier New" w:hAnsi="Courier New" w:cs="Courier New"/>
+                          <w:color w:val="808080"/>
+                          <w:sz w:val="20"/>
+                          <w:szCs w:val="20"/>
+                          <w:lang w:val="en-GB"/>
+                        </w:rPr>
+                        <w:t>ExampleClientNode</w:t>
+                      </w:r>
+                      <w:proofErr w:type="spellEnd"/>
+                      <w:r>
+                        <w:rPr>
+                          <w:rFonts w:ascii="Courier New" w:hAnsi="Courier New" w:cs="Courier New"/>
+                          <w:color w:val="808080"/>
+                          <w:sz w:val="20"/>
+                          <w:szCs w:val="20"/>
+                          <w:lang w:val="en-GB"/>
+                        </w:rPr>
+                        <w:t>"</w:t>
                       </w:r>
                       <w:r>
                         <w:rPr>
@@ -10092,7 +9594,117 @@
                           <w:szCs w:val="20"/>
                           <w:lang w:val="en-GB"/>
                         </w:rPr>
-                        <w:t xml:space="preserve"> logger</w:t>
+                        <w:t xml:space="preserve"> </w:t>
+                      </w:r>
+                      <w:r>
+                        <w:rPr>
+                          <w:rFonts w:ascii="Courier New" w:hAnsi="Courier New" w:cs="Courier New"/>
+                          <w:color w:val="808080"/>
+                          <w:sz w:val="20"/>
+                          <w:szCs w:val="20"/>
+                          <w:lang w:val="en-GB"/>
+                        </w:rPr>
+                        <w:t>"</w:t>
+                      </w:r>
+                      <w:proofErr w:type="spellStart"/>
+                      <w:r>
+                        <w:rPr>
+                          <w:rFonts w:ascii="Courier New" w:hAnsi="Courier New" w:cs="Courier New"/>
+                          <w:color w:val="808080"/>
+                          <w:sz w:val="20"/>
+                          <w:szCs w:val="20"/>
+                          <w:lang w:val="en-GB"/>
+                        </w:rPr>
+                        <w:t>TableCallback</w:t>
+                      </w:r>
+                      <w:proofErr w:type="spellEnd"/>
+                      <w:r>
+                        <w:rPr>
+                          <w:rFonts w:ascii="Courier New" w:hAnsi="Courier New" w:cs="Courier New"/>
+                          <w:color w:val="808080"/>
+                          <w:sz w:val="20"/>
+                          <w:szCs w:val="20"/>
+                          <w:lang w:val="en-GB"/>
+                        </w:rPr>
+                        <w:t>"</w:t>
+                      </w:r>
+                      <w:r>
+                        <w:rPr>
+                          <w:rFonts w:ascii="Courier New" w:hAnsi="Courier New" w:cs="Courier New"/>
+                          <w:b/>
+                          <w:bCs/>
+                          <w:color w:val="000080"/>
+                          <w:sz w:val="20"/>
+                          <w:szCs w:val="20"/>
+                          <w:lang w:val="en-GB"/>
+                        </w:rPr>
+                        <w:t>,</w:t>
+                      </w:r>
+                      <w:r>
+                        <w:rPr>
+                          <w:rFonts w:ascii="Courier New" w:hAnsi="Courier New" w:cs="Courier New"/>
+                          <w:color w:val="000000"/>
+                          <w:sz w:val="20"/>
+                          <w:szCs w:val="20"/>
+                          <w:lang w:val="en-GB"/>
+                        </w:rPr>
+                        <w:t xml:space="preserve"> </w:t>
+                      </w:r>
+                      <w:proofErr w:type="spellStart"/>
+                      <w:r>
+                        <w:rPr>
+                          <w:rFonts w:ascii="Courier New" w:hAnsi="Courier New" w:cs="Courier New"/>
+                          <w:color w:val="000000"/>
+                          <w:sz w:val="20"/>
+                          <w:szCs w:val="20"/>
+                          <w:lang w:val="en-GB"/>
+                        </w:rPr>
+                        <w:t>Logger</w:t>
+                      </w:r>
+                      <w:r>
+                        <w:rPr>
+                          <w:rFonts w:ascii="Courier New" w:hAnsi="Courier New" w:cs="Courier New"/>
+                          <w:b/>
+                          <w:bCs/>
+                          <w:color w:val="000080"/>
+                          <w:sz w:val="20"/>
+                          <w:szCs w:val="20"/>
+                          <w:lang w:val="en-GB"/>
+                        </w:rPr>
+                        <w:t>.</w:t>
+                      </w:r>
+                      <w:r>
+                        <w:rPr>
+                          <w:rFonts w:ascii="Courier New" w:hAnsi="Courier New" w:cs="Courier New"/>
+                          <w:color w:val="000000"/>
+                          <w:sz w:val="20"/>
+                          <w:szCs w:val="20"/>
+                          <w:lang w:val="en-GB"/>
+                        </w:rPr>
+                        <w:t>ERR</w:t>
+                      </w:r>
+                      <w:proofErr w:type="spellEnd"/>
+                      <w:r>
+                        <w:rPr>
+                          <w:rFonts w:ascii="Courier New" w:hAnsi="Courier New" w:cs="Courier New"/>
+                          <w:b/>
+                          <w:bCs/>
+                          <w:color w:val="000080"/>
+                          <w:sz w:val="20"/>
+                          <w:szCs w:val="20"/>
+                          <w:lang w:val="en-GB"/>
+                        </w:rPr>
+                        <w:t>,</w:t>
+                      </w:r>
+                      <w:r>
+                        <w:rPr>
+                          <w:rFonts w:ascii="Courier New" w:hAnsi="Courier New" w:cs="Courier New"/>
+                          <w:color w:val="000000"/>
+                          <w:sz w:val="20"/>
+                          <w:szCs w:val="20"/>
+                          <w:lang w:val="en-GB"/>
+                        </w:rPr>
+                        <w:t xml:space="preserve"> e</w:t>
                       </w:r>
                       <w:r>
                         <w:rPr>
@@ -10115,46 +9727,13 @@
                         <w:spacing w:after="0" w:line="240" w:lineRule="auto"/>
                         <w:rPr>
                           <w:rFonts w:ascii="Courier New" w:hAnsi="Courier New" w:cs="Courier New"/>
-                          <w:color w:val="000000"/>
-                          <w:sz w:val="20"/>
-                          <w:szCs w:val="20"/>
-                          <w:lang w:val="en-GB"/>
-                        </w:rPr>
-                      </w:pPr>
-                      <w:r>
-                        <w:rPr>
-                          <w:rFonts w:ascii="Courier New" w:hAnsi="Courier New" w:cs="Courier New"/>
                           <w:b/>
                           <w:bCs/>
-                          <w:color w:val="0000FF"/>
-                          <w:sz w:val="20"/>
-                          <w:szCs w:val="20"/>
-                          <w:lang w:val="en-GB"/>
-                        </w:rPr>
-                        <w:t xml:space="preserve"> </w:t>
-                      </w:r>
-                      <w:r>
-                        <w:rPr>
-                          <w:rFonts w:ascii="Courier New" w:hAnsi="Courier New" w:cs="Courier New"/>
-                          <w:b/>
-                          <w:bCs/>
-                          <w:color w:val="0000FF"/>
-                          <w:sz w:val="20"/>
-                          <w:szCs w:val="20"/>
-                          <w:lang w:val="en-GB"/>
-                        </w:rPr>
-                        <w:t>try</w:t>
-                      </w:r>
-                      <w:r>
-                        <w:rPr>
-                          <w:rFonts w:ascii="Courier New" w:hAnsi="Courier New" w:cs="Courier New"/>
-                          <w:color w:val="000000"/>
-                          <w:sz w:val="20"/>
-                          <w:szCs w:val="20"/>
-                          <w:lang w:val="en-GB"/>
-                        </w:rPr>
-                        <w:t xml:space="preserve"> </w:t>
-                      </w:r>
+                          <w:color w:val="000080"/>
+                          <w:sz w:val="20"/>
+                          <w:szCs w:val="20"/>
+                        </w:rPr>
+                      </w:pPr>
                       <w:r>
                         <w:rPr>
                           <w:rFonts w:ascii="Courier New" w:hAnsi="Courier New" w:cs="Courier New"/>
@@ -10163,928 +9742,17 @@
                           <w:color w:val="000080"/>
                           <w:sz w:val="20"/>
                           <w:szCs w:val="20"/>
-                          <w:lang w:val="en-GB"/>
-                        </w:rPr>
-                        <w:t>{</w:t>
-                      </w:r>
-                    </w:p>
-                    <w:p>
-                      <w:pPr>
-                        <w:autoSpaceDE w:val="0"/>
-                        <w:autoSpaceDN w:val="0"/>
-                        <w:adjustRightInd w:val="0"/>
-                        <w:spacing w:after="0" w:line="240" w:lineRule="auto"/>
+                        </w:rPr>
+                        <w:t>}</w:t>
+                      </w:r>
+                      <w:r>
                         <w:rPr>
                           <w:rFonts w:ascii="Courier New" w:hAnsi="Courier New" w:cs="Courier New"/>
                           <w:color w:val="000000"/>
                           <w:sz w:val="20"/>
                           <w:szCs w:val="20"/>
-                          <w:lang w:val="en-GB"/>
-                        </w:rPr>
-                      </w:pPr>
-                      <w:r>
-                        <w:rPr>
-                          <w:rFonts w:ascii="Courier New" w:hAnsi="Courier New" w:cs="Courier New"/>
-                          <w:color w:val="000000"/>
-                          <w:sz w:val="20"/>
-                          <w:szCs w:val="20"/>
-                          <w:lang w:val="en-GB"/>
-                        </w:rPr>
-                        <w:t xml:space="preserve">  </w:t>
-                      </w:r>
-                      <w:r>
-                        <w:rPr>
-                          <w:rFonts w:ascii="Courier New" w:hAnsi="Courier New" w:cs="Courier New"/>
-                          <w:color w:val="000000"/>
-                          <w:sz w:val="20"/>
-                          <w:szCs w:val="20"/>
-                          <w:lang w:val="en-GB"/>
-                        </w:rPr>
-                        <w:t xml:space="preserve">String result </w:t>
-                      </w:r>
-                      <w:r>
-                        <w:rPr>
-                          <w:rFonts w:ascii="Courier New" w:hAnsi="Courier New" w:cs="Courier New"/>
-                          <w:b/>
-                          <w:bCs/>
-                          <w:color w:val="000080"/>
-                          <w:sz w:val="20"/>
-                          <w:szCs w:val="20"/>
-                          <w:lang w:val="en-GB"/>
-                        </w:rPr>
-                        <w:t>=</w:t>
-                      </w:r>
-                      <w:r>
-                        <w:rPr>
-                          <w:rFonts w:ascii="Courier New" w:hAnsi="Courier New" w:cs="Courier New"/>
-                          <w:color w:val="000000"/>
-                          <w:sz w:val="20"/>
-                          <w:szCs w:val="20"/>
-                          <w:lang w:val="en-GB"/>
-                        </w:rPr>
-                        <w:t xml:space="preserve"> </w:t>
-                      </w:r>
-                      <w:r>
-                        <w:rPr>
-                          <w:rFonts w:ascii="Courier New" w:hAnsi="Courier New" w:cs="Courier New"/>
-                          <w:b/>
-                          <w:bCs/>
-                          <w:color w:val="000080"/>
-                          <w:sz w:val="20"/>
-                          <w:szCs w:val="20"/>
-                          <w:lang w:val="en-GB"/>
-                        </w:rPr>
-                        <w:t>(</w:t>
-                      </w:r>
-                      <w:r>
-                        <w:rPr>
-                          <w:rFonts w:ascii="Courier New" w:hAnsi="Courier New" w:cs="Courier New"/>
-                          <w:color w:val="000000"/>
-                          <w:sz w:val="20"/>
-                          <w:szCs w:val="20"/>
-                          <w:lang w:val="en-GB"/>
-                        </w:rPr>
-                        <w:t>String</w:t>
-                      </w:r>
-                      <w:r>
-                        <w:rPr>
-                          <w:rFonts w:ascii="Courier New" w:hAnsi="Courier New" w:cs="Courier New"/>
-                          <w:b/>
-                          <w:bCs/>
-                          <w:color w:val="000080"/>
-                          <w:sz w:val="20"/>
-                          <w:szCs w:val="20"/>
-                          <w:lang w:val="en-GB"/>
-                        </w:rPr>
-                        <w:t>)</w:t>
-                      </w:r>
-                      <w:r>
-                        <w:rPr>
-                          <w:rFonts w:ascii="Courier New" w:hAnsi="Courier New" w:cs="Courier New"/>
-                          <w:color w:val="000000"/>
-                          <w:sz w:val="20"/>
-                          <w:szCs w:val="20"/>
-                          <w:lang w:val="en-GB"/>
-                        </w:rPr>
-                        <w:t xml:space="preserve"> </w:t>
-                      </w:r>
-                      <w:proofErr w:type="spellStart"/>
-                      <w:r>
-                        <w:rPr>
-                          <w:rFonts w:ascii="Courier New" w:hAnsi="Courier New" w:cs="Courier New"/>
-                          <w:color w:val="000000"/>
-                          <w:sz w:val="20"/>
-                          <w:szCs w:val="20"/>
-                          <w:lang w:val="en-GB"/>
-                        </w:rPr>
-                        <w:t>contractManager</w:t>
-                      </w:r>
-                      <w:r>
-                        <w:rPr>
-                          <w:rFonts w:ascii="Courier New" w:hAnsi="Courier New" w:cs="Courier New"/>
-                          <w:b/>
-                          <w:bCs/>
-                          <w:color w:val="000080"/>
-                          <w:sz w:val="20"/>
-                          <w:szCs w:val="20"/>
-                          <w:lang w:val="en-GB"/>
-                        </w:rPr>
-                        <w:t>.</w:t>
-                      </w:r>
-                      <w:r>
-                        <w:rPr>
-                          <w:rFonts w:ascii="Courier New" w:hAnsi="Courier New" w:cs="Courier New"/>
-                          <w:color w:val="000000"/>
-                          <w:sz w:val="20"/>
-                          <w:szCs w:val="20"/>
-                          <w:lang w:val="en-GB"/>
-                        </w:rPr>
-                        <w:t>runScript</w:t>
-                      </w:r>
-                      <w:proofErr w:type="spellEnd"/>
-                      <w:r>
-                        <w:rPr>
-                          <w:rFonts w:ascii="Courier New" w:hAnsi="Courier New" w:cs="Courier New"/>
-                          <w:b/>
-                          <w:bCs/>
-                          <w:color w:val="000080"/>
-                          <w:sz w:val="20"/>
-                          <w:szCs w:val="20"/>
-                          <w:lang w:val="en-GB"/>
-                        </w:rPr>
-                        <w:t>(</w:t>
-                      </w:r>
-                      <w:proofErr w:type="spellStart"/>
-                      <w:r>
-                        <w:rPr>
-                          <w:rFonts w:ascii="Courier New" w:hAnsi="Courier New" w:cs="Courier New"/>
-                          <w:color w:val="000000"/>
-                          <w:sz w:val="20"/>
-                          <w:szCs w:val="20"/>
-                          <w:lang w:val="en-GB"/>
-                        </w:rPr>
-                        <w:t>scriptPath</w:t>
-                      </w:r>
-                      <w:proofErr w:type="spellEnd"/>
-                      <w:r>
-                        <w:rPr>
-                          <w:rFonts w:ascii="Courier New" w:hAnsi="Courier New" w:cs="Courier New"/>
-                          <w:b/>
-                          <w:bCs/>
-                          <w:color w:val="000080"/>
-                          <w:sz w:val="20"/>
-                          <w:szCs w:val="20"/>
-                          <w:lang w:val="en-GB"/>
-                        </w:rPr>
-                        <w:t>);</w:t>
-                      </w:r>
-                    </w:p>
-                    <w:p>
-                      <w:pPr>
-                        <w:autoSpaceDE w:val="0"/>
-                        <w:autoSpaceDN w:val="0"/>
-                        <w:adjustRightInd w:val="0"/>
-                        <w:spacing w:after="0" w:line="240" w:lineRule="auto"/>
-                        <w:rPr>
-                          <w:rFonts w:ascii="Courier New" w:hAnsi="Courier New" w:cs="Courier New"/>
-                          <w:color w:val="000000"/>
-                          <w:sz w:val="20"/>
-                          <w:szCs w:val="20"/>
-                          <w:lang w:val="en-GB"/>
-                        </w:rPr>
-                      </w:pPr>
-                      <w:r>
-                        <w:rPr>
-                          <w:rFonts w:ascii="Courier New" w:hAnsi="Courier New" w:cs="Courier New"/>
-                          <w:color w:val="000000"/>
-                          <w:sz w:val="20"/>
-                          <w:szCs w:val="20"/>
-                          <w:lang w:val="en-GB"/>
-                        </w:rPr>
-                        <w:t xml:space="preserve">  </w:t>
-                      </w:r>
-                      <w:proofErr w:type="spellStart"/>
-                      <w:r>
-                        <w:rPr>
-                          <w:rFonts w:ascii="Courier New" w:hAnsi="Courier New" w:cs="Courier New"/>
-                          <w:color w:val="000000"/>
-                          <w:sz w:val="20"/>
-                          <w:szCs w:val="20"/>
-                          <w:lang w:val="en-GB"/>
-                        </w:rPr>
-                        <w:t>logger</w:t>
-                      </w:r>
-                      <w:r>
-                        <w:rPr>
-                          <w:rFonts w:ascii="Courier New" w:hAnsi="Courier New" w:cs="Courier New"/>
-                          <w:b/>
-                          <w:bCs/>
-                          <w:color w:val="000080"/>
-                          <w:sz w:val="20"/>
-                          <w:szCs w:val="20"/>
-                          <w:lang w:val="en-GB"/>
-                        </w:rPr>
-                        <w:t>.</w:t>
-                      </w:r>
-                      <w:r>
-                        <w:rPr>
-                          <w:rFonts w:ascii="Courier New" w:hAnsi="Courier New" w:cs="Courier New"/>
-                          <w:color w:val="000000"/>
-                          <w:sz w:val="20"/>
-                          <w:szCs w:val="20"/>
-                          <w:lang w:val="en-GB"/>
-                        </w:rPr>
-                        <w:t>log_</w:t>
-                      </w:r>
-                      <w:proofErr w:type="gramStart"/>
-                      <w:r>
-                        <w:rPr>
-                          <w:rFonts w:ascii="Courier New" w:hAnsi="Courier New" w:cs="Courier New"/>
-                          <w:color w:val="000000"/>
-                          <w:sz w:val="20"/>
-                          <w:szCs w:val="20"/>
-                          <w:lang w:val="en-GB"/>
-                        </w:rPr>
-                        <w:t>srvMsg</w:t>
-                      </w:r>
-                      <w:proofErr w:type="spellEnd"/>
-                      <w:r>
-                        <w:rPr>
-                          <w:rFonts w:ascii="Courier New" w:hAnsi="Courier New" w:cs="Courier New"/>
-                          <w:b/>
-                          <w:bCs/>
-                          <w:color w:val="000080"/>
-                          <w:sz w:val="20"/>
-                          <w:szCs w:val="20"/>
-                          <w:lang w:val="en-GB"/>
-                        </w:rPr>
-                        <w:t>(</w:t>
-                      </w:r>
-                      <w:proofErr w:type="gramEnd"/>
-                      <w:r>
-                        <w:rPr>
-                          <w:rFonts w:ascii="Courier New" w:hAnsi="Courier New" w:cs="Courier New"/>
-                          <w:color w:val="808080"/>
-                          <w:sz w:val="20"/>
-                          <w:szCs w:val="20"/>
-                          <w:lang w:val="en-GB"/>
-                        </w:rPr>
-                        <w:t>"</w:t>
-                      </w:r>
-                      <w:proofErr w:type="spellStart"/>
-                      <w:r>
-                        <w:rPr>
-                          <w:rFonts w:ascii="Courier New" w:hAnsi="Courier New" w:cs="Courier New"/>
-                          <w:color w:val="808080"/>
-                          <w:sz w:val="20"/>
-                          <w:szCs w:val="20"/>
-                          <w:lang w:val="en-GB"/>
-                        </w:rPr>
-                        <w:t>ExampleClientNode</w:t>
-                      </w:r>
-                      <w:proofErr w:type="spellEnd"/>
-                      <w:r>
-                        <w:rPr>
-                          <w:rFonts w:ascii="Courier New" w:hAnsi="Courier New" w:cs="Courier New"/>
-                          <w:color w:val="808080"/>
-                          <w:sz w:val="20"/>
-                          <w:szCs w:val="20"/>
-                          <w:lang w:val="en-GB"/>
-                        </w:rPr>
-                        <w:t>"</w:t>
-                      </w:r>
-                      <w:r>
-                        <w:rPr>
-                          <w:rFonts w:ascii="Courier New" w:hAnsi="Courier New" w:cs="Courier New"/>
-                          <w:b/>
-                          <w:bCs/>
-                          <w:color w:val="000080"/>
-                          <w:sz w:val="20"/>
-                          <w:szCs w:val="20"/>
-                          <w:lang w:val="en-GB"/>
-                        </w:rPr>
-                        <w:t>,</w:t>
-                      </w:r>
-                      <w:r>
-                        <w:rPr>
-                          <w:rFonts w:ascii="Courier New" w:hAnsi="Courier New" w:cs="Courier New"/>
-                          <w:color w:val="000000"/>
-                          <w:sz w:val="20"/>
-                          <w:szCs w:val="20"/>
-                          <w:lang w:val="en-GB"/>
-                        </w:rPr>
-                        <w:t xml:space="preserve"> </w:t>
-                      </w:r>
-                      <w:r>
-                        <w:rPr>
-                          <w:rFonts w:ascii="Courier New" w:hAnsi="Courier New" w:cs="Courier New"/>
-                          <w:color w:val="808080"/>
-                          <w:sz w:val="20"/>
-                          <w:szCs w:val="20"/>
-                          <w:lang w:val="en-GB"/>
-                        </w:rPr>
-                        <w:t>"</w:t>
-                      </w:r>
-                      <w:proofErr w:type="spellStart"/>
-                      <w:r>
-                        <w:rPr>
-                          <w:rFonts w:ascii="Courier New" w:hAnsi="Courier New" w:cs="Courier New"/>
-                          <w:color w:val="808080"/>
-                          <w:sz w:val="20"/>
-                          <w:szCs w:val="20"/>
-                          <w:lang w:val="en-GB"/>
-                        </w:rPr>
-                        <w:t>TableCallback</w:t>
-                      </w:r>
-                      <w:proofErr w:type="spellEnd"/>
-                      <w:r>
-                        <w:rPr>
-                          <w:rFonts w:ascii="Courier New" w:hAnsi="Courier New" w:cs="Courier New"/>
-                          <w:color w:val="808080"/>
-                          <w:sz w:val="20"/>
-                          <w:szCs w:val="20"/>
-                          <w:lang w:val="en-GB"/>
-                        </w:rPr>
-                        <w:t>"</w:t>
-                      </w:r>
-                      <w:r>
-                        <w:rPr>
-                          <w:rFonts w:ascii="Courier New" w:hAnsi="Courier New" w:cs="Courier New"/>
-                          <w:b/>
-                          <w:bCs/>
-                          <w:color w:val="000080"/>
-                          <w:sz w:val="20"/>
-                          <w:szCs w:val="20"/>
-                          <w:lang w:val="en-GB"/>
-                        </w:rPr>
-                        <w:t>,</w:t>
-                      </w:r>
-                      <w:r>
-                        <w:rPr>
-                          <w:rFonts w:ascii="Courier New" w:hAnsi="Courier New" w:cs="Courier New"/>
-                          <w:color w:val="000000"/>
-                          <w:sz w:val="20"/>
-                          <w:szCs w:val="20"/>
-                          <w:lang w:val="en-GB"/>
-                        </w:rPr>
-                        <w:t xml:space="preserve"> Logger</w:t>
-                      </w:r>
-                      <w:r>
-                        <w:rPr>
-                          <w:rFonts w:ascii="Courier New" w:hAnsi="Courier New" w:cs="Courier New"/>
-                          <w:b/>
-                          <w:bCs/>
-                          <w:color w:val="000080"/>
-                          <w:sz w:val="20"/>
-                          <w:szCs w:val="20"/>
-                          <w:lang w:val="en-GB"/>
-                        </w:rPr>
-                        <w:t>.</w:t>
-                      </w:r>
-                      <w:r>
-                        <w:rPr>
-                          <w:rFonts w:ascii="Courier New" w:hAnsi="Courier New" w:cs="Courier New"/>
-                          <w:color w:val="000000"/>
-                          <w:sz w:val="20"/>
-                          <w:szCs w:val="20"/>
-                          <w:lang w:val="en-GB"/>
-                        </w:rPr>
-                        <w:t>INFO</w:t>
-                      </w:r>
-                      <w:r>
-                        <w:rPr>
-                          <w:rFonts w:ascii="Courier New" w:hAnsi="Courier New" w:cs="Courier New"/>
-                          <w:b/>
-                          <w:bCs/>
-                          <w:color w:val="000080"/>
-                          <w:sz w:val="20"/>
-                          <w:szCs w:val="20"/>
-                          <w:lang w:val="en-GB"/>
-                        </w:rPr>
-                        <w:t>,</w:t>
-                      </w:r>
-                      <w:r>
-                        <w:rPr>
-                          <w:rFonts w:ascii="Courier New" w:hAnsi="Courier New" w:cs="Courier New"/>
-                          <w:color w:val="000000"/>
-                          <w:sz w:val="20"/>
-                          <w:szCs w:val="20"/>
-                          <w:lang w:val="en-GB"/>
-                        </w:rPr>
-                        <w:t xml:space="preserve"> </w:t>
-                      </w:r>
-                      <w:r>
-                        <w:rPr>
-                          <w:rFonts w:ascii="Courier New" w:hAnsi="Courier New" w:cs="Courier New"/>
-                          <w:color w:val="808080"/>
-                          <w:sz w:val="20"/>
-                          <w:szCs w:val="20"/>
-                          <w:lang w:val="en-GB"/>
-                        </w:rPr>
-                        <w:t>"script result="</w:t>
-                      </w:r>
-                      <w:r>
-                        <w:rPr>
-                          <w:rFonts w:ascii="Courier New" w:hAnsi="Courier New" w:cs="Courier New"/>
-                          <w:color w:val="000000"/>
-                          <w:sz w:val="20"/>
-                          <w:szCs w:val="20"/>
-                          <w:lang w:val="en-GB"/>
-                        </w:rPr>
-                        <w:t xml:space="preserve"> </w:t>
-                      </w:r>
-                      <w:r>
-                        <w:rPr>
-                          <w:rFonts w:ascii="Courier New" w:hAnsi="Courier New" w:cs="Courier New"/>
-                          <w:b/>
-                          <w:bCs/>
-                          <w:color w:val="000080"/>
-                          <w:sz w:val="20"/>
-                          <w:szCs w:val="20"/>
-                          <w:lang w:val="en-GB"/>
-                        </w:rPr>
-                        <w:t>+</w:t>
-                      </w:r>
-                      <w:r>
-                        <w:rPr>
-                          <w:rFonts w:ascii="Courier New" w:hAnsi="Courier New" w:cs="Courier New"/>
-                          <w:color w:val="000000"/>
-                          <w:sz w:val="20"/>
-                          <w:szCs w:val="20"/>
-                          <w:lang w:val="en-GB"/>
-                        </w:rPr>
-                        <w:t xml:space="preserve"> result</w:t>
-                      </w:r>
-                      <w:r>
-                        <w:rPr>
-                          <w:rFonts w:ascii="Courier New" w:hAnsi="Courier New" w:cs="Courier New"/>
-                          <w:b/>
-                          <w:bCs/>
-                          <w:color w:val="000080"/>
-                          <w:sz w:val="20"/>
-                          <w:szCs w:val="20"/>
-                          <w:lang w:val="en-GB"/>
-                        </w:rPr>
-                        <w:t>);</w:t>
-                      </w:r>
-                    </w:p>
-                    <w:p>
-                      <w:pPr>
-                        <w:autoSpaceDE w:val="0"/>
-                        <w:autoSpaceDN w:val="0"/>
-                        <w:adjustRightInd w:val="0"/>
-                        <w:spacing w:after="0" w:line="240" w:lineRule="auto"/>
-                        <w:rPr>
-                          <w:rFonts w:ascii="Courier New" w:hAnsi="Courier New" w:cs="Courier New"/>
-                          <w:color w:val="000000"/>
-                          <w:sz w:val="20"/>
-                          <w:szCs w:val="20"/>
-                          <w:lang w:val="en-GB"/>
-                        </w:rPr>
-                      </w:pPr>
-                      <w:r>
-                        <w:rPr>
-                          <w:rFonts w:ascii="Courier New" w:hAnsi="Courier New" w:cs="Courier New"/>
-                          <w:b/>
-                          <w:bCs/>
-                          <w:color w:val="000080"/>
-                          <w:sz w:val="20"/>
-                          <w:szCs w:val="20"/>
-                          <w:lang w:val="en-GB"/>
-                        </w:rPr>
-                        <w:t xml:space="preserve">  </w:t>
-                      </w:r>
-                      <w:r>
-                        <w:rPr>
-                          <w:rFonts w:ascii="Courier New" w:hAnsi="Courier New" w:cs="Courier New"/>
-                          <w:b/>
-                          <w:bCs/>
-                          <w:color w:val="000080"/>
-                          <w:sz w:val="20"/>
-                          <w:szCs w:val="20"/>
-                          <w:lang w:val="en-GB"/>
-                        </w:rPr>
-                        <w:t>}</w:t>
-                      </w:r>
-                      <w:r>
-                        <w:rPr>
-                          <w:rFonts w:ascii="Courier New" w:hAnsi="Courier New" w:cs="Courier New"/>
-                          <w:color w:val="000000"/>
-                          <w:sz w:val="20"/>
-                          <w:szCs w:val="20"/>
-                          <w:lang w:val="en-GB"/>
-                        </w:rPr>
-                        <w:t xml:space="preserve"> </w:t>
-                      </w:r>
-                      <w:r>
-                        <w:rPr>
-                          <w:rFonts w:ascii="Courier New" w:hAnsi="Courier New" w:cs="Courier New"/>
-                          <w:b/>
-                          <w:bCs/>
-                          <w:color w:val="0000FF"/>
-                          <w:sz w:val="20"/>
-                          <w:szCs w:val="20"/>
-                          <w:lang w:val="en-GB"/>
-                        </w:rPr>
-                        <w:t>catch</w:t>
-                      </w:r>
-                      <w:r>
-                        <w:rPr>
-                          <w:rFonts w:ascii="Courier New" w:hAnsi="Courier New" w:cs="Courier New"/>
-                          <w:color w:val="000000"/>
-                          <w:sz w:val="20"/>
-                          <w:szCs w:val="20"/>
-                          <w:lang w:val="en-GB"/>
-                        </w:rPr>
-                        <w:t xml:space="preserve"> </w:t>
-                      </w:r>
-                      <w:r>
-                        <w:rPr>
-                          <w:rFonts w:ascii="Courier New" w:hAnsi="Courier New" w:cs="Courier New"/>
-                          <w:b/>
-                          <w:bCs/>
-                          <w:color w:val="000080"/>
-                          <w:sz w:val="20"/>
-                          <w:szCs w:val="20"/>
-                          <w:lang w:val="en-GB"/>
-                        </w:rPr>
-                        <w:t>(</w:t>
-                      </w:r>
-                      <w:r>
-                        <w:rPr>
-                          <w:rFonts w:ascii="Courier New" w:hAnsi="Courier New" w:cs="Courier New"/>
-                          <w:color w:val="000000"/>
-                          <w:sz w:val="20"/>
-                          <w:szCs w:val="20"/>
-                          <w:lang w:val="en-GB"/>
-                        </w:rPr>
-                        <w:t>Exception e</w:t>
-                      </w:r>
-                      <w:r>
-                        <w:rPr>
-                          <w:rFonts w:ascii="Courier New" w:hAnsi="Courier New" w:cs="Courier New"/>
-                          <w:b/>
-                          <w:bCs/>
-                          <w:color w:val="000080"/>
-                          <w:sz w:val="20"/>
-                          <w:szCs w:val="20"/>
-                          <w:lang w:val="en-GB"/>
-                        </w:rPr>
-                        <w:t>)</w:t>
-                      </w:r>
-                      <w:r>
-                        <w:rPr>
-                          <w:rFonts w:ascii="Courier New" w:hAnsi="Courier New" w:cs="Courier New"/>
-                          <w:color w:val="000000"/>
-                          <w:sz w:val="20"/>
-                          <w:szCs w:val="20"/>
-                          <w:lang w:val="en-GB"/>
-                        </w:rPr>
-                        <w:t xml:space="preserve"> </w:t>
-                      </w:r>
-                      <w:r>
-                        <w:rPr>
-                          <w:rFonts w:ascii="Courier New" w:hAnsi="Courier New" w:cs="Courier New"/>
-                          <w:b/>
-                          <w:bCs/>
-                          <w:color w:val="000080"/>
-                          <w:sz w:val="20"/>
-                          <w:szCs w:val="20"/>
-                          <w:lang w:val="en-GB"/>
-                        </w:rPr>
-                        <w:t>{</w:t>
-                      </w:r>
-                    </w:p>
-                    <w:p>
-                      <w:pPr>
-                        <w:autoSpaceDE w:val="0"/>
-                        <w:autoSpaceDN w:val="0"/>
-                        <w:adjustRightInd w:val="0"/>
-                        <w:spacing w:after="0" w:line="240" w:lineRule="auto"/>
-                        <w:rPr>
-                          <w:rFonts w:ascii="Courier New" w:hAnsi="Courier New" w:cs="Courier New"/>
-                          <w:color w:val="000000"/>
-                          <w:sz w:val="20"/>
-                          <w:szCs w:val="20"/>
-                          <w:lang w:val="en-GB"/>
-                        </w:rPr>
-                      </w:pPr>
-                      <w:r>
-                        <w:rPr>
-                          <w:rFonts w:ascii="Courier New" w:hAnsi="Courier New" w:cs="Courier New"/>
-                          <w:color w:val="000000"/>
-                          <w:sz w:val="20"/>
-                          <w:szCs w:val="20"/>
-                          <w:lang w:val="en-GB"/>
-                        </w:rPr>
-                        <w:t xml:space="preserve">   </w:t>
-                      </w:r>
-                      <w:proofErr w:type="spellStart"/>
-                      <w:r>
-                        <w:rPr>
-                          <w:rFonts w:ascii="Courier New" w:hAnsi="Courier New" w:cs="Courier New"/>
-                          <w:color w:val="000000"/>
-                          <w:sz w:val="20"/>
-                          <w:szCs w:val="20"/>
-                          <w:lang w:val="en-GB"/>
-                        </w:rPr>
-                        <w:t>logger</w:t>
-                      </w:r>
-                      <w:r>
-                        <w:rPr>
-                          <w:rFonts w:ascii="Courier New" w:hAnsi="Courier New" w:cs="Courier New"/>
-                          <w:b/>
-                          <w:bCs/>
-                          <w:color w:val="000080"/>
-                          <w:sz w:val="20"/>
-                          <w:szCs w:val="20"/>
-                          <w:lang w:val="en-GB"/>
-                        </w:rPr>
-                        <w:t>.</w:t>
-                      </w:r>
-                      <w:r>
-                        <w:rPr>
-                          <w:rFonts w:ascii="Courier New" w:hAnsi="Courier New" w:cs="Courier New"/>
-                          <w:color w:val="000000"/>
-                          <w:sz w:val="20"/>
-                          <w:szCs w:val="20"/>
-                          <w:lang w:val="en-GB"/>
-                        </w:rPr>
-                        <w:t>log_</w:t>
-                      </w:r>
-                      <w:proofErr w:type="gramStart"/>
-                      <w:r>
-                        <w:rPr>
-                          <w:rFonts w:ascii="Courier New" w:hAnsi="Courier New" w:cs="Courier New"/>
-                          <w:color w:val="000000"/>
-                          <w:sz w:val="20"/>
-                          <w:szCs w:val="20"/>
-                          <w:lang w:val="en-GB"/>
-                        </w:rPr>
-                        <w:t>srvMsg</w:t>
-                      </w:r>
-                      <w:proofErr w:type="spellEnd"/>
-                      <w:r>
-                        <w:rPr>
-                          <w:rFonts w:ascii="Courier New" w:hAnsi="Courier New" w:cs="Courier New"/>
-                          <w:b/>
-                          <w:bCs/>
-                          <w:color w:val="000080"/>
-                          <w:sz w:val="20"/>
-                          <w:szCs w:val="20"/>
-                          <w:lang w:val="en-GB"/>
-                        </w:rPr>
-                        <w:t>(</w:t>
-                      </w:r>
-                      <w:proofErr w:type="gramEnd"/>
-                      <w:r>
-                        <w:rPr>
-                          <w:rFonts w:ascii="Courier New" w:hAnsi="Courier New" w:cs="Courier New"/>
-                          <w:color w:val="808080"/>
-                          <w:sz w:val="20"/>
-                          <w:szCs w:val="20"/>
-                          <w:lang w:val="en-GB"/>
-                        </w:rPr>
-                        <w:t>"</w:t>
-                      </w:r>
-                      <w:proofErr w:type="spellStart"/>
-                      <w:r>
-                        <w:rPr>
-                          <w:rFonts w:ascii="Courier New" w:hAnsi="Courier New" w:cs="Courier New"/>
-                          <w:color w:val="808080"/>
-                          <w:sz w:val="20"/>
-                          <w:szCs w:val="20"/>
-                          <w:lang w:val="en-GB"/>
-                        </w:rPr>
-                        <w:t>ExampleClientNode</w:t>
-                      </w:r>
-                      <w:proofErr w:type="spellEnd"/>
-                      <w:r>
-                        <w:rPr>
-                          <w:rFonts w:ascii="Courier New" w:hAnsi="Courier New" w:cs="Courier New"/>
-                          <w:color w:val="808080"/>
-                          <w:sz w:val="20"/>
-                          <w:szCs w:val="20"/>
-                          <w:lang w:val="en-GB"/>
-                        </w:rPr>
-                        <w:t>"</w:t>
-                      </w:r>
-                      <w:r>
-                        <w:rPr>
-                          <w:rFonts w:ascii="Courier New" w:hAnsi="Courier New" w:cs="Courier New"/>
-                          <w:b/>
-                          <w:bCs/>
-                          <w:color w:val="000080"/>
-                          <w:sz w:val="20"/>
-                          <w:szCs w:val="20"/>
-                          <w:lang w:val="en-GB"/>
-                        </w:rPr>
-                        <w:t>,</w:t>
-                      </w:r>
-                      <w:r>
-                        <w:rPr>
-                          <w:rFonts w:ascii="Courier New" w:hAnsi="Courier New" w:cs="Courier New"/>
-                          <w:color w:val="000000"/>
-                          <w:sz w:val="20"/>
-                          <w:szCs w:val="20"/>
-                          <w:lang w:val="en-GB"/>
-                        </w:rPr>
-                        <w:t xml:space="preserve"> </w:t>
-                      </w:r>
-                      <w:r>
-                        <w:rPr>
-                          <w:rFonts w:ascii="Courier New" w:hAnsi="Courier New" w:cs="Courier New"/>
-                          <w:color w:val="808080"/>
-                          <w:sz w:val="20"/>
-                          <w:szCs w:val="20"/>
-                          <w:lang w:val="en-GB"/>
-                        </w:rPr>
-                        <w:t>"</w:t>
-                      </w:r>
-                      <w:proofErr w:type="spellStart"/>
-                      <w:r>
-                        <w:rPr>
-                          <w:rFonts w:ascii="Courier New" w:hAnsi="Courier New" w:cs="Courier New"/>
-                          <w:color w:val="808080"/>
-                          <w:sz w:val="20"/>
-                          <w:szCs w:val="20"/>
-                          <w:lang w:val="en-GB"/>
-                        </w:rPr>
-                        <w:t>TableCallback</w:t>
-                      </w:r>
-                      <w:proofErr w:type="spellEnd"/>
-                      <w:r>
-                        <w:rPr>
-                          <w:rFonts w:ascii="Courier New" w:hAnsi="Courier New" w:cs="Courier New"/>
-                          <w:color w:val="808080"/>
-                          <w:sz w:val="20"/>
-                          <w:szCs w:val="20"/>
-                          <w:lang w:val="en-GB"/>
-                        </w:rPr>
-                        <w:t>"</w:t>
-                      </w:r>
-                      <w:r>
-                        <w:rPr>
-                          <w:rFonts w:ascii="Courier New" w:hAnsi="Courier New" w:cs="Courier New"/>
-                          <w:b/>
-                          <w:bCs/>
-                          <w:color w:val="000080"/>
-                          <w:sz w:val="20"/>
-                          <w:szCs w:val="20"/>
-                          <w:lang w:val="en-GB"/>
-                        </w:rPr>
-                        <w:t>,</w:t>
-                      </w:r>
-                      <w:r>
-                        <w:rPr>
-                          <w:rFonts w:ascii="Courier New" w:hAnsi="Courier New" w:cs="Courier New"/>
-                          <w:color w:val="000000"/>
-                          <w:sz w:val="20"/>
-                          <w:szCs w:val="20"/>
-                          <w:lang w:val="en-GB"/>
-                        </w:rPr>
-                        <w:t xml:space="preserve"> </w:t>
-                      </w:r>
-                      <w:proofErr w:type="spellStart"/>
-                      <w:r>
-                        <w:rPr>
-                          <w:rFonts w:ascii="Courier New" w:hAnsi="Courier New" w:cs="Courier New"/>
-                          <w:color w:val="000000"/>
-                          <w:sz w:val="20"/>
-                          <w:szCs w:val="20"/>
-                          <w:lang w:val="en-GB"/>
-                        </w:rPr>
-                        <w:t>Logger</w:t>
-                      </w:r>
-                      <w:r>
-                        <w:rPr>
-                          <w:rFonts w:ascii="Courier New" w:hAnsi="Courier New" w:cs="Courier New"/>
-                          <w:b/>
-                          <w:bCs/>
-                          <w:color w:val="000080"/>
-                          <w:sz w:val="20"/>
-                          <w:szCs w:val="20"/>
-                          <w:lang w:val="en-GB"/>
-                        </w:rPr>
-                        <w:t>.</w:t>
-                      </w:r>
-                      <w:r>
-                        <w:rPr>
-                          <w:rFonts w:ascii="Courier New" w:hAnsi="Courier New" w:cs="Courier New"/>
-                          <w:color w:val="000000"/>
-                          <w:sz w:val="20"/>
-                          <w:szCs w:val="20"/>
-                          <w:lang w:val="en-GB"/>
-                        </w:rPr>
-                        <w:t>ERR</w:t>
-                      </w:r>
-                      <w:proofErr w:type="spellEnd"/>
-                      <w:r>
-                        <w:rPr>
-                          <w:rFonts w:ascii="Courier New" w:hAnsi="Courier New" w:cs="Courier New"/>
-                          <w:b/>
-                          <w:bCs/>
-                          <w:color w:val="000080"/>
-                          <w:sz w:val="20"/>
-                          <w:szCs w:val="20"/>
-                          <w:lang w:val="en-GB"/>
-                        </w:rPr>
-                        <w:t>,</w:t>
-                      </w:r>
-                      <w:r>
-                        <w:rPr>
-                          <w:rFonts w:ascii="Courier New" w:hAnsi="Courier New" w:cs="Courier New"/>
-                          <w:color w:val="000000"/>
-                          <w:sz w:val="20"/>
-                          <w:szCs w:val="20"/>
-                          <w:lang w:val="en-GB"/>
-                        </w:rPr>
-                        <w:t xml:space="preserve"> e</w:t>
-                      </w:r>
-                      <w:r>
-                        <w:rPr>
-                          <w:rFonts w:ascii="Courier New" w:hAnsi="Courier New" w:cs="Courier New"/>
-                          <w:b/>
-                          <w:bCs/>
-                          <w:color w:val="000080"/>
-                          <w:sz w:val="20"/>
-                          <w:szCs w:val="20"/>
-                          <w:lang w:val="en-GB"/>
-                        </w:rPr>
-                        <w:t>);</w:t>
-                      </w:r>
-                    </w:p>
-                    <w:p>
-                      <w:pPr>
-                        <w:autoSpaceDE w:val="0"/>
-                        <w:autoSpaceDN w:val="0"/>
-                        <w:adjustRightInd w:val="0"/>
-                        <w:spacing w:after="0" w:line="240" w:lineRule="auto"/>
-                        <w:rPr>
-                          <w:rFonts w:ascii="Courier New" w:hAnsi="Courier New" w:cs="Courier New"/>
-                          <w:color w:val="000000"/>
-                          <w:sz w:val="20"/>
-                          <w:szCs w:val="20"/>
-                        </w:rPr>
-                      </w:pPr>
-                      <w:r>
-                        <w:rPr>
-                          <w:rFonts w:ascii="Courier New" w:hAnsi="Courier New" w:cs="Courier New"/>
-                          <w:b/>
-                          <w:bCs/>
-                          <w:color w:val="000080"/>
-                          <w:sz w:val="20"/>
-                          <w:szCs w:val="20"/>
-                          <w:lang w:val="en-GB"/>
-                        </w:rPr>
-                        <w:t xml:space="preserve"> </w:t>
-                      </w:r>
-                      <w:r>
-                        <w:rPr>
-                          <w:rFonts w:ascii="Courier New" w:hAnsi="Courier New" w:cs="Courier New"/>
-                          <w:b/>
-                          <w:bCs/>
-                          <w:color w:val="000080"/>
-                          <w:sz w:val="20"/>
-                          <w:szCs w:val="20"/>
-                        </w:rPr>
-                        <w:t>}</w:t>
-                      </w:r>
-                      <w:r>
-                        <w:rPr>
-                          <w:rFonts w:ascii="Courier New" w:hAnsi="Courier New" w:cs="Courier New"/>
-                          <w:color w:val="000000"/>
-                          <w:sz w:val="20"/>
-                          <w:szCs w:val="20"/>
                         </w:rPr>
                         <w:tab/>
-                      </w:r>
-                    </w:p>
-                    <w:p>
-                      <w:pPr>
-                        <w:autoSpaceDE w:val="0"/>
-                        <w:autoSpaceDN w:val="0"/>
-                        <w:adjustRightInd w:val="0"/>
-                        <w:spacing w:after="0" w:line="240" w:lineRule="auto"/>
-                        <w:rPr>
-                          <w:rFonts w:ascii="Courier New" w:hAnsi="Courier New" w:cs="Courier New"/>
-                          <w:b/>
-                          <w:bCs/>
-                          <w:color w:val="000080"/>
-                          <w:sz w:val="20"/>
-                          <w:szCs w:val="20"/>
-                        </w:rPr>
-                      </w:pPr>
-                      <w:r>
-                        <w:rPr>
-                          <w:rFonts w:ascii="Courier New" w:hAnsi="Courier New" w:cs="Courier New"/>
-                          <w:b/>
-                          <w:bCs/>
-                          <w:color w:val="000080"/>
-                          <w:sz w:val="20"/>
-                          <w:szCs w:val="20"/>
-                        </w:rPr>
-                        <w:t>}</w:t>
                       </w:r>
                     </w:p>
                   </w:txbxContent>
@@ -11846,7 +10514,6 @@
         <w:pStyle w:val="Titre1"/>
       </w:pPr>
       <w:r>
-        <w:lastRenderedPageBreak/>
         <w:t>Exécution du code</w:t>
       </w:r>
     </w:p>
@@ -11903,6 +10570,7 @@
         </w:numPr>
       </w:pPr>
       <w:r>
+        <w:lastRenderedPageBreak/>
         <w:t xml:space="preserve">Choisissez un nom pour la configuration. </w:t>
       </w:r>
     </w:p>
@@ -12840,7 +11508,6 @@
           <w:szCs w:val="20"/>
           <w:lang w:val="en-GB"/>
         </w:rPr>
-        <w:lastRenderedPageBreak/>
         <w:t>log_</w:t>
       </w:r>
       <w:proofErr w:type="gramStart"/>
@@ -13024,6 +11691,7 @@
           <w:szCs w:val="20"/>
           <w:lang w:val="en-GB"/>
         </w:rPr>
+        <w:lastRenderedPageBreak/>
         <w:t>log_</w:t>
       </w:r>
       <w:proofErr w:type="gramStart"/>

</xml_diff>

<commit_message>
update smart contracts example
</commit_message>
<xml_diff>
--- a/etc/doc/JavaExample.docx
+++ b/etc/doc/JavaExample.docx
@@ -30,13 +30,7 @@
     </w:p>
     <w:p>
       <w:r>
-        <w:t>• Un Kit de Développement Java JDK. Il faut au minimum la version 9 d</w:t>
-      </w:r>
-      <w:r>
-        <w:t>u</w:t>
-      </w:r>
-      <w:r>
-        <w:t xml:space="preserve"> JDK pour que l’exemple fonctionne.</w:t>
+        <w:t>• Un Kit de Développement Java JDK. Il faut au minimum la version 9 du JDK pour que l’exemple fonctionne.</w:t>
       </w:r>
     </w:p>
     <w:p>
@@ -823,6 +817,7 @@
                                 <w:rFonts w:ascii="Consolas" w:hAnsi="Consolas" w:cs="Consolas"/>
                                 <w:sz w:val="20"/>
                                 <w:szCs w:val="20"/>
+                                <w:lang w:val="en-GB"/>
                               </w:rPr>
                             </w:pPr>
                             <w:r>
@@ -831,6 +826,7 @@
                                 <w:color w:val="000000"/>
                                 <w:sz w:val="20"/>
                                 <w:szCs w:val="20"/>
+                                <w:lang w:val="en-GB"/>
                               </w:rPr>
                               <w:t>};</w:t>
                             </w:r>
@@ -845,6 +841,7 @@
                                 <w:rFonts w:ascii="Consolas" w:hAnsi="Consolas" w:cs="Consolas"/>
                                 <w:sz w:val="20"/>
                                 <w:szCs w:val="20"/>
+                                <w:lang w:val="en-GB"/>
                               </w:rPr>
                             </w:pPr>
                           </w:p>
@@ -1581,6 +1578,7 @@
                                 <w:rFonts w:ascii="Consolas" w:hAnsi="Consolas" w:cs="Consolas"/>
                                 <w:sz w:val="20"/>
                                 <w:szCs w:val="20"/>
+                                <w:lang w:val="en-GB"/>
                               </w:rPr>
                             </w:pPr>
                             <w:r>
@@ -1589,6 +1587,7 @@
                                 <w:color w:val="0000C0"/>
                                 <w:sz w:val="20"/>
                                 <w:szCs w:val="20"/>
+                                <w:lang w:val="en-GB"/>
                               </w:rPr>
                               <w:t>logger</w:t>
                             </w:r>
@@ -1598,6 +1597,7 @@
                                 <w:color w:val="000000"/>
                                 <w:sz w:val="20"/>
                                 <w:szCs w:val="20"/>
+                                <w:lang w:val="en-GB"/>
                               </w:rPr>
                               <w:t>.log_srvMsg(</w:t>
                             </w:r>
@@ -1607,6 +1607,7 @@
                                 <w:color w:val="2A00FF"/>
                                 <w:sz w:val="20"/>
                                 <w:szCs w:val="20"/>
+                                <w:lang w:val="en-GB"/>
                               </w:rPr>
                               <w:t>"ExampleClientNode"</w:t>
                             </w:r>
@@ -1616,6 +1617,7 @@
                                 <w:color w:val="000000"/>
                                 <w:sz w:val="20"/>
                                 <w:szCs w:val="20"/>
+                                <w:lang w:val="en-GB"/>
                               </w:rPr>
                               <w:t xml:space="preserve">, </w:t>
                             </w:r>
@@ -1625,6 +1627,7 @@
                                 <w:color w:val="2A00FF"/>
                                 <w:sz w:val="20"/>
                                 <w:szCs w:val="20"/>
+                                <w:lang w:val="en-GB"/>
                               </w:rPr>
                               <w:t>"Client"</w:t>
                             </w:r>
@@ -1634,6 +1637,7 @@
                                 <w:color w:val="000000"/>
                                 <w:sz w:val="20"/>
                                 <w:szCs w:val="20"/>
+                                <w:lang w:val="en-GB"/>
                               </w:rPr>
                               <w:t>, Logger.</w:t>
                             </w:r>
@@ -1647,6 +1651,7 @@
                                 <w:color w:val="0000C0"/>
                                 <w:sz w:val="20"/>
                                 <w:szCs w:val="20"/>
+                                <w:lang w:val="en-GB"/>
                               </w:rPr>
                               <w:t>ERR</w:t>
                             </w:r>
@@ -1656,6 +1661,7 @@
                                 <w:color w:val="000000"/>
                                 <w:sz w:val="20"/>
                                 <w:szCs w:val="20"/>
+                                <w:lang w:val="en-GB"/>
                               </w:rPr>
                               <w:t xml:space="preserve">, </w:t>
                             </w:r>
@@ -1665,6 +1671,7 @@
                                 <w:color w:val="2A00FF"/>
                                 <w:sz w:val="20"/>
                                 <w:szCs w:val="20"/>
+                                <w:lang w:val="en-GB"/>
                               </w:rPr>
                               <w:t>"initComponents initNode failed : "</w:t>
                             </w:r>
@@ -1674,6 +1681,7 @@
                                 <w:color w:val="000000"/>
                                 <w:sz w:val="20"/>
                                 <w:szCs w:val="20"/>
+                                <w:lang w:val="en-GB"/>
                               </w:rPr>
                               <w:t xml:space="preserve"> + </w:t>
                             </w:r>
@@ -1683,6 +1691,7 @@
                                 <w:color w:val="6A3E3E"/>
                                 <w:sz w:val="20"/>
                                 <w:szCs w:val="20"/>
+                                <w:lang w:val="en-GB"/>
                               </w:rPr>
                               <w:t>e</w:t>
                             </w:r>
@@ -1692,6 +1701,7 @@
                                 <w:color w:val="000000"/>
                                 <w:sz w:val="20"/>
                                 <w:szCs w:val="20"/>
+                                <w:lang w:val="en-GB"/>
                               </w:rPr>
                               <w:t>.getMessage());</w:t>
                             </w:r>
@@ -1706,6 +1716,7 @@
                                 <w:rFonts w:ascii="Consolas" w:hAnsi="Consolas" w:cs="Consolas"/>
                                 <w:sz w:val="20"/>
                                 <w:szCs w:val="20"/>
+                                <w:lang w:val="en-GB"/>
                               </w:rPr>
                             </w:pPr>
                             <w:r>
@@ -1714,6 +1725,7 @@
                                 <w:color w:val="000000"/>
                                 <w:sz w:val="20"/>
                                 <w:szCs w:val="20"/>
+                                <w:lang w:val="en-GB"/>
                               </w:rPr>
                               <w:t>}</w:t>
                             </w:r>
@@ -1728,6 +1740,7 @@
                                 <w:rFonts w:ascii="Consolas" w:hAnsi="Consolas" w:cs="Consolas"/>
                                 <w:sz w:val="20"/>
                                 <w:szCs w:val="20"/>
+                                <w:lang w:val="en-GB"/>
                               </w:rPr>
                             </w:pPr>
                           </w:p>
@@ -2595,6 +2608,7 @@
                           <w:rFonts w:ascii="Consolas" w:hAnsi="Consolas" w:cs="Consolas"/>
                           <w:sz w:val="20"/>
                           <w:szCs w:val="20"/>
+                          <w:lang w:val="en-GB"/>
                         </w:rPr>
                       </w:pPr>
                       <w:r>
@@ -2603,6 +2617,7 @@
                           <w:color w:val="000000"/>
                           <w:sz w:val="20"/>
                           <w:szCs w:val="20"/>
+                          <w:lang w:val="en-GB"/>
                         </w:rPr>
                         <w:t>};</w:t>
                       </w:r>
@@ -2617,6 +2632,7 @@
                           <w:rFonts w:ascii="Consolas" w:hAnsi="Consolas" w:cs="Consolas"/>
                           <w:sz w:val="20"/>
                           <w:szCs w:val="20"/>
+                          <w:lang w:val="en-GB"/>
                         </w:rPr>
                       </w:pPr>
                     </w:p>
@@ -3353,6 +3369,7 @@
                           <w:rFonts w:ascii="Consolas" w:hAnsi="Consolas" w:cs="Consolas"/>
                           <w:sz w:val="20"/>
                           <w:szCs w:val="20"/>
+                          <w:lang w:val="en-GB"/>
                         </w:rPr>
                       </w:pPr>
                       <w:r>
@@ -3361,6 +3378,7 @@
                           <w:color w:val="0000C0"/>
                           <w:sz w:val="20"/>
                           <w:szCs w:val="20"/>
+                          <w:lang w:val="en-GB"/>
                         </w:rPr>
                         <w:t>logger</w:t>
                       </w:r>
@@ -3370,6 +3388,7 @@
                           <w:color w:val="000000"/>
                           <w:sz w:val="20"/>
                           <w:szCs w:val="20"/>
+                          <w:lang w:val="en-GB"/>
                         </w:rPr>
                         <w:t>.log_srvMsg(</w:t>
                       </w:r>
@@ -3379,6 +3398,7 @@
                           <w:color w:val="2A00FF"/>
                           <w:sz w:val="20"/>
                           <w:szCs w:val="20"/>
+                          <w:lang w:val="en-GB"/>
                         </w:rPr>
                         <w:t>"ExampleClientNode"</w:t>
                       </w:r>
@@ -3388,6 +3408,7 @@
                           <w:color w:val="000000"/>
                           <w:sz w:val="20"/>
                           <w:szCs w:val="20"/>
+                          <w:lang w:val="en-GB"/>
                         </w:rPr>
                         <w:t xml:space="preserve">, </w:t>
                       </w:r>
@@ -3397,6 +3418,7 @@
                           <w:color w:val="2A00FF"/>
                           <w:sz w:val="20"/>
                           <w:szCs w:val="20"/>
+                          <w:lang w:val="en-GB"/>
                         </w:rPr>
                         <w:t>"Client"</w:t>
                       </w:r>
@@ -3406,6 +3428,7 @@
                           <w:color w:val="000000"/>
                           <w:sz w:val="20"/>
                           <w:szCs w:val="20"/>
+                          <w:lang w:val="en-GB"/>
                         </w:rPr>
                         <w:t>, Logger.</w:t>
                       </w:r>
@@ -3419,6 +3442,7 @@
                           <w:color w:val="0000C0"/>
                           <w:sz w:val="20"/>
                           <w:szCs w:val="20"/>
+                          <w:lang w:val="en-GB"/>
                         </w:rPr>
                         <w:t>ERR</w:t>
                       </w:r>
@@ -3428,6 +3452,7 @@
                           <w:color w:val="000000"/>
                           <w:sz w:val="20"/>
                           <w:szCs w:val="20"/>
+                          <w:lang w:val="en-GB"/>
                         </w:rPr>
                         <w:t xml:space="preserve">, </w:t>
                       </w:r>
@@ -3437,6 +3462,7 @@
                           <w:color w:val="2A00FF"/>
                           <w:sz w:val="20"/>
                           <w:szCs w:val="20"/>
+                          <w:lang w:val="en-GB"/>
                         </w:rPr>
                         <w:t>"initComponents initNode failed : "</w:t>
                       </w:r>
@@ -3446,6 +3472,7 @@
                           <w:color w:val="000000"/>
                           <w:sz w:val="20"/>
                           <w:szCs w:val="20"/>
+                          <w:lang w:val="en-GB"/>
                         </w:rPr>
                         <w:t xml:space="preserve"> + </w:t>
                       </w:r>
@@ -3455,6 +3482,7 @@
                           <w:color w:val="6A3E3E"/>
                           <w:sz w:val="20"/>
                           <w:szCs w:val="20"/>
+                          <w:lang w:val="en-GB"/>
                         </w:rPr>
                         <w:t>e</w:t>
                       </w:r>
@@ -3464,6 +3492,7 @@
                           <w:color w:val="000000"/>
                           <w:sz w:val="20"/>
                           <w:szCs w:val="20"/>
+                          <w:lang w:val="en-GB"/>
                         </w:rPr>
                         <w:t>.getMessage());</w:t>
                       </w:r>
@@ -3478,6 +3507,7 @@
                           <w:rFonts w:ascii="Consolas" w:hAnsi="Consolas" w:cs="Consolas"/>
                           <w:sz w:val="20"/>
                           <w:szCs w:val="20"/>
+                          <w:lang w:val="en-GB"/>
                         </w:rPr>
                       </w:pPr>
                       <w:r>
@@ -3486,6 +3516,7 @@
                           <w:color w:val="000000"/>
                           <w:sz w:val="20"/>
                           <w:szCs w:val="20"/>
+                          <w:lang w:val="en-GB"/>
                         </w:rPr>
                         <w:t>}</w:t>
                       </w:r>
@@ -3500,6 +3531,7 @@
                           <w:rFonts w:ascii="Consolas" w:hAnsi="Consolas" w:cs="Consolas"/>
                           <w:sz w:val="20"/>
                           <w:szCs w:val="20"/>
+                          <w:lang w:val="en-GB"/>
                         </w:rPr>
                       </w:pPr>
                     </w:p>
@@ -5351,16 +5383,11 @@
     </w:p>
     <w:p>
       <w:r>
-        <w:t>Les informations relatives aux smarts contracts sont stockées dans le cache path /Kalima_Scripts. A l’arrivé d’un nouveau message dans ce cache path, on peut charger un smart contract</w:t>
+        <w:t xml:space="preserve">Dans l’exemple, les identifiants sont demandés au démarrage de l’application. </w:t>
       </w:r>
       <w:r>
         <w:t xml:space="preserve"> </w:t>
       </w:r>
-      <w:r>
-        <w:t xml:space="preserve">comme ceci : </w:t>
-      </w:r>
-    </w:p>
-    <w:p>
       <w:r>
         <w:rPr>
           <w:noProof/>
@@ -7527,17 +7554,6 @@
     </w:p>
     <w:p>
       <w:pPr>
-        <w:pStyle w:val="code"/>
-      </w:pPr>
-      <w:r>
-        <w:t xml:space="preserve">Enfin, pour plus de sécurité, les mots de passes pour git peuvent être stockées dans la blockchain Kalima, dans /Kalima_Password. </w:t>
-      </w:r>
-      <w:r>
-        <w:t xml:space="preserve">Voir SmartContractCallback pour un exemple complet, avec mot de passe stcoké dans la Blockchain. </w:t>
-      </w:r>
-    </w:p>
-    <w:p>
-      <w:pPr>
         <w:pStyle w:val="Titre1"/>
       </w:pPr>
       <w:r>
@@ -7982,7 +7998,6 @@
         <w:pStyle w:val="Titre1"/>
       </w:pPr>
       <w:r>
-        <w:lastRenderedPageBreak/>
         <w:t>Exécution du code</w:t>
       </w:r>
     </w:p>
@@ -8043,6 +8058,7 @@
         </w:numPr>
       </w:pPr>
       <w:r>
+        <w:lastRenderedPageBreak/>
         <w:t>Sous « Project » cliquez sur « Browse » et choisissez votre projet</w:t>
       </w:r>
     </w:p>
@@ -8491,7 +8507,6 @@
           <w:szCs w:val="20"/>
           <w:lang w:val="en-GB"/>
         </w:rPr>
-        <w:lastRenderedPageBreak/>
         <w:t>log_srvMsg:ContractManager::60:ContractManager running script file:/home/rcs/jit/git/KalimaTuto/etc/scripts/reverse_string.js</w:t>
       </w:r>
     </w:p>
@@ -8576,6 +8591,7 @@
           <w:szCs w:val="20"/>
           <w:lang w:val="en-GB"/>
         </w:rPr>
+        <w:lastRenderedPageBreak/>
         <w:t>log_srvMsg:NodeLib:MemCache:60:StoreLocal cachePath=/sensors key=key2 sequence=1001</w:t>
       </w:r>
     </w:p>

</xml_diff>